<commit_message>
Update Laporan by Sarah
</commit_message>
<xml_diff>
--- a/Documentation/02 Laporan/Sleep Call-LAP-VISDAT-GSL-21-22.docx
+++ b/Documentation/02 Laporan/Sleep Call-LAP-VISDAT-GSL-21-22.docx
@@ -349,13 +349,23 @@
                 <w:sz w:val="24"/>
               </w:rPr>
             </w:pPr>
+            <w:proofErr w:type="spellStart"/>
             <w:r>
               <w:rPr>
                 <w:rFonts w:ascii="Times New Roman" w:hAnsi="Times New Roman"/>
                 <w:color w:val="000000"/>
                 <w:sz w:val="24"/>
               </w:rPr>
-              <w:t xml:space="preserve">Alda G M </w:t>
+              <w:t>Alda</w:t>
+            </w:r>
+            <w:proofErr w:type="spellEnd"/>
+            <w:r>
+              <w:rPr>
+                <w:rFonts w:ascii="Times New Roman" w:hAnsi="Times New Roman"/>
+                <w:color w:val="000000"/>
+                <w:sz w:val="24"/>
+              </w:rPr>
+              <w:t xml:space="preserve"> G M </w:t>
             </w:r>
             <w:proofErr w:type="spellStart"/>
             <w:r>
@@ -1003,14 +1013,7 @@
               <w:rFonts w:ascii="Times New Roman" w:hAnsi="Times New Roman"/>
               <w:sz w:val="24"/>
             </w:rPr>
-            <w:t>Pembag</w:t>
-          </w:r>
-          <w:r>
-            <w:rPr>
-              <w:rFonts w:ascii="Times New Roman" w:hAnsi="Times New Roman"/>
-              <w:sz w:val="24"/>
-            </w:rPr>
-            <w:t>ian Tugas</w:t>
+            <w:t>Pembagian Tugas</w:t>
           </w:r>
           <w:r>
             <w:rPr>
@@ -1345,11 +1348,19 @@
       </w:pPr>
       <w:bookmarkStart w:id="4" w:name="_heading=h.44sinio" w:colFirst="0" w:colLast="0"/>
       <w:bookmarkEnd w:id="4"/>
-      <w:r>
-        <w:rPr>
-          <w:color w:val="000000"/>
-        </w:rPr>
-        <w:t xml:space="preserve">Latar </w:t>
+      <w:proofErr w:type="spellStart"/>
+      <w:r>
+        <w:rPr>
+          <w:color w:val="000000"/>
+        </w:rPr>
+        <w:t>Latar</w:t>
+      </w:r>
+      <w:proofErr w:type="spellEnd"/>
+      <w:r>
+        <w:rPr>
+          <w:color w:val="000000"/>
+        </w:rPr>
+        <w:t xml:space="preserve"> </w:t>
       </w:r>
       <w:proofErr w:type="spellStart"/>
       <w:r>
@@ -1710,15 +1721,7 @@
           <w:color w:val="000000"/>
           <w:sz w:val="24"/>
         </w:rPr>
-        <w:t>t</w:t>
-      </w:r>
-      <w:r>
-        <w:rPr>
-          <w:rFonts w:ascii="Times New Roman" w:hAnsi="Times New Roman"/>
-          <w:color w:val="000000"/>
-          <w:sz w:val="24"/>
-        </w:rPr>
-        <w:t>erhadap</w:t>
+        <w:t>terhadap</w:t>
       </w:r>
       <w:proofErr w:type="spellEnd"/>
       <w:r>
@@ -2645,15 +2648,7 @@
           <w:color w:val="000000"/>
           <w:sz w:val="24"/>
         </w:rPr>
-        <w:t>komen</w:t>
-      </w:r>
-      <w:r>
-        <w:rPr>
-          <w:rFonts w:ascii="Times New Roman" w:hAnsi="Times New Roman"/>
-          <w:color w:val="000000"/>
-          <w:sz w:val="24"/>
-        </w:rPr>
-        <w:t>tar</w:t>
+        <w:t>komentar</w:t>
       </w:r>
       <w:proofErr w:type="spellEnd"/>
       <w:r>
@@ -3055,15 +3050,7 @@
           <w:color w:val="000000"/>
           <w:sz w:val="24"/>
         </w:rPr>
-        <w:t>ma</w:t>
-      </w:r>
-      <w:r>
-        <w:rPr>
-          <w:rFonts w:ascii="Times New Roman" w:hAnsi="Times New Roman"/>
-          <w:color w:val="000000"/>
-          <w:sz w:val="24"/>
-        </w:rPr>
-        <w:t>ksud</w:t>
+        <w:t>maksud</w:t>
       </w:r>
       <w:proofErr w:type="spellEnd"/>
       <w:r>
@@ -3542,15 +3529,7 @@
           <w:color w:val="000000"/>
           <w:sz w:val="24"/>
         </w:rPr>
-        <w:t>memaha</w:t>
-      </w:r>
-      <w:r>
-        <w:rPr>
-          <w:rFonts w:ascii="Times New Roman" w:hAnsi="Times New Roman"/>
-          <w:color w:val="000000"/>
-          <w:sz w:val="24"/>
-        </w:rPr>
-        <w:t>mi</w:t>
+        <w:t>memahami</w:t>
       </w:r>
       <w:proofErr w:type="spellEnd"/>
       <w:r>
@@ -4017,15 +3996,7 @@
           <w:color w:val="000000"/>
           <w:sz w:val="24"/>
         </w:rPr>
-        <w:t>merupaka</w:t>
-      </w:r>
-      <w:r>
-        <w:rPr>
-          <w:rFonts w:ascii="Times New Roman" w:hAnsi="Times New Roman"/>
-          <w:color w:val="000000"/>
-          <w:sz w:val="24"/>
-        </w:rPr>
-        <w:t>n</w:t>
+        <w:t>merupakan</w:t>
       </w:r>
       <w:proofErr w:type="spellEnd"/>
       <w:r>
@@ -4473,15 +4444,7 @@
           <w:color w:val="000000"/>
           <w:sz w:val="24"/>
         </w:rPr>
-        <w:t>sat</w:t>
-      </w:r>
-      <w:r>
-        <w:rPr>
-          <w:rFonts w:ascii="Times New Roman" w:hAnsi="Times New Roman"/>
-          <w:color w:val="000000"/>
-          <w:sz w:val="24"/>
-        </w:rPr>
-        <w:t>u</w:t>
+        <w:t>satu</w:t>
       </w:r>
       <w:proofErr w:type="spellEnd"/>
       <w:r>
@@ -4875,39 +4838,390 @@
           <w:i/>
           <w:sz w:val="24"/>
         </w:rPr>
-        <w:t>Support Vector Machin</w:t>
+        <w:t xml:space="preserve">Support Vector Machine </w:t>
+      </w:r>
+      <w:r>
+        <w:rPr>
+          <w:rFonts w:ascii="Times New Roman" w:hAnsi="Times New Roman"/>
+          <w:sz w:val="24"/>
+        </w:rPr>
+        <w:t>(</w:t>
+      </w:r>
+      <w:r>
+        <w:rPr>
+          <w:rFonts w:ascii="Times New Roman" w:hAnsi="Times New Roman"/>
+          <w:color w:val="000000"/>
+          <w:sz w:val="24"/>
+        </w:rPr>
+        <w:t xml:space="preserve">SVM). Pada </w:t>
+      </w:r>
+      <w:proofErr w:type="spellStart"/>
+      <w:r>
+        <w:rPr>
+          <w:rFonts w:ascii="Times New Roman" w:hAnsi="Times New Roman"/>
+          <w:color w:val="000000"/>
+          <w:sz w:val="24"/>
+        </w:rPr>
+        <w:t>dasarnya</w:t>
+      </w:r>
+      <w:proofErr w:type="spellEnd"/>
+      <w:r>
+        <w:rPr>
+          <w:rFonts w:ascii="Times New Roman" w:hAnsi="Times New Roman"/>
+          <w:color w:val="000000"/>
+          <w:sz w:val="24"/>
+        </w:rPr>
+        <w:t xml:space="preserve"> SVM </w:t>
+      </w:r>
+      <w:proofErr w:type="spellStart"/>
+      <w:r>
+        <w:rPr>
+          <w:rFonts w:ascii="Times New Roman" w:hAnsi="Times New Roman"/>
+          <w:color w:val="000000"/>
+          <w:sz w:val="24"/>
+        </w:rPr>
+        <w:t>digunakan</w:t>
+      </w:r>
+      <w:proofErr w:type="spellEnd"/>
+      <w:r>
+        <w:rPr>
+          <w:rFonts w:ascii="Times New Roman" w:hAnsi="Times New Roman"/>
+          <w:color w:val="000000"/>
+          <w:sz w:val="24"/>
+        </w:rPr>
+        <w:t xml:space="preserve"> </w:t>
+      </w:r>
+      <w:proofErr w:type="spellStart"/>
+      <w:r>
+        <w:rPr>
+          <w:rFonts w:ascii="Times New Roman" w:hAnsi="Times New Roman"/>
+          <w:color w:val="000000"/>
+          <w:sz w:val="24"/>
+        </w:rPr>
+        <w:t>untuk</w:t>
+      </w:r>
+      <w:proofErr w:type="spellEnd"/>
+      <w:r>
+        <w:rPr>
+          <w:rFonts w:ascii="Times New Roman" w:hAnsi="Times New Roman"/>
+          <w:color w:val="000000"/>
+          <w:sz w:val="24"/>
+        </w:rPr>
+        <w:t xml:space="preserve"> </w:t>
+      </w:r>
+      <w:proofErr w:type="spellStart"/>
+      <w:r>
+        <w:rPr>
+          <w:rFonts w:ascii="Times New Roman" w:hAnsi="Times New Roman"/>
+          <w:color w:val="000000"/>
+          <w:sz w:val="24"/>
+        </w:rPr>
+        <w:t>menentukan</w:t>
+      </w:r>
+      <w:proofErr w:type="spellEnd"/>
+      <w:r>
+        <w:rPr>
+          <w:rFonts w:ascii="Times New Roman" w:hAnsi="Times New Roman"/>
+          <w:color w:val="000000"/>
+          <w:sz w:val="24"/>
+        </w:rPr>
+        <w:t xml:space="preserve"> </w:t>
       </w:r>
       <w:r>
         <w:rPr>
           <w:rFonts w:ascii="Times New Roman" w:hAnsi="Times New Roman"/>
           <w:i/>
-          <w:sz w:val="24"/>
-        </w:rPr>
-        <w:t xml:space="preserve">e </w:t>
-      </w:r>
-      <w:r>
-        <w:rPr>
-          <w:rFonts w:ascii="Times New Roman" w:hAnsi="Times New Roman"/>
-          <w:sz w:val="24"/>
-        </w:rPr>
-        <w:t>(</w:t>
-      </w:r>
-      <w:r>
-        <w:rPr>
-          <w:rFonts w:ascii="Times New Roman" w:hAnsi="Times New Roman"/>
-          <w:color w:val="000000"/>
-          <w:sz w:val="24"/>
-        </w:rPr>
-        <w:t xml:space="preserve">SVM). Pada </w:t>
-      </w:r>
-      <w:proofErr w:type="spellStart"/>
-      <w:r>
-        <w:rPr>
-          <w:rFonts w:ascii="Times New Roman" w:hAnsi="Times New Roman"/>
-          <w:color w:val="000000"/>
-          <w:sz w:val="24"/>
-        </w:rPr>
-        <w:t>dasarnya</w:t>
+          <w:color w:val="000000"/>
+          <w:sz w:val="24"/>
+        </w:rPr>
+        <w:t xml:space="preserve">decision boundary </w:t>
+      </w:r>
+      <w:proofErr w:type="spellStart"/>
+      <w:r>
+        <w:rPr>
+          <w:rFonts w:ascii="Times New Roman" w:hAnsi="Times New Roman"/>
+          <w:color w:val="000000"/>
+          <w:sz w:val="24"/>
+        </w:rPr>
+        <w:t>atau</w:t>
+      </w:r>
+      <w:proofErr w:type="spellEnd"/>
+      <w:r>
+        <w:rPr>
+          <w:rFonts w:ascii="Times New Roman" w:hAnsi="Times New Roman"/>
+          <w:color w:val="000000"/>
+          <w:sz w:val="24"/>
+        </w:rPr>
+        <w:t xml:space="preserve"> </w:t>
+      </w:r>
+      <w:r>
+        <w:rPr>
+          <w:rFonts w:ascii="Times New Roman" w:hAnsi="Times New Roman"/>
+          <w:i/>
+          <w:color w:val="000000"/>
+          <w:sz w:val="24"/>
+        </w:rPr>
+        <w:t>hyperplane</w:t>
+      </w:r>
+      <w:r>
+        <w:rPr>
+          <w:rFonts w:ascii="Times New Roman" w:hAnsi="Times New Roman"/>
+          <w:color w:val="000000"/>
+          <w:sz w:val="24"/>
+        </w:rPr>
+        <w:t xml:space="preserve"> </w:t>
+      </w:r>
+      <w:proofErr w:type="spellStart"/>
+      <w:r>
+        <w:rPr>
+          <w:rFonts w:ascii="Times New Roman" w:hAnsi="Times New Roman"/>
+          <w:color w:val="000000"/>
+          <w:sz w:val="24"/>
+        </w:rPr>
+        <w:t>antar</w:t>
+      </w:r>
+      <w:proofErr w:type="spellEnd"/>
+      <w:r>
+        <w:rPr>
+          <w:rFonts w:ascii="Times New Roman" w:hAnsi="Times New Roman"/>
+          <w:color w:val="000000"/>
+          <w:sz w:val="24"/>
+        </w:rPr>
+        <w:t xml:space="preserve"> </w:t>
+      </w:r>
+      <w:proofErr w:type="spellStart"/>
+      <w:r>
+        <w:rPr>
+          <w:rFonts w:ascii="Times New Roman" w:hAnsi="Times New Roman"/>
+          <w:color w:val="000000"/>
+          <w:sz w:val="24"/>
+        </w:rPr>
+        <w:t>dua</w:t>
+      </w:r>
+      <w:proofErr w:type="spellEnd"/>
+      <w:r>
+        <w:rPr>
+          <w:rFonts w:ascii="Times New Roman" w:hAnsi="Times New Roman"/>
+          <w:color w:val="000000"/>
+          <w:sz w:val="24"/>
+        </w:rPr>
+        <w:t xml:space="preserve"> </w:t>
+      </w:r>
+      <w:proofErr w:type="spellStart"/>
+      <w:r>
+        <w:rPr>
+          <w:rFonts w:ascii="Times New Roman" w:hAnsi="Times New Roman"/>
+          <w:color w:val="000000"/>
+          <w:sz w:val="24"/>
+        </w:rPr>
+        <w:t>kelas</w:t>
+      </w:r>
+      <w:proofErr w:type="spellEnd"/>
+      <w:r>
+        <w:rPr>
+          <w:rFonts w:ascii="Times New Roman" w:hAnsi="Times New Roman"/>
+          <w:color w:val="000000"/>
+          <w:sz w:val="24"/>
+        </w:rPr>
+        <w:t xml:space="preserve">, </w:t>
+      </w:r>
+      <w:proofErr w:type="spellStart"/>
+      <w:r>
+        <w:rPr>
+          <w:rFonts w:ascii="Times New Roman" w:hAnsi="Times New Roman"/>
+          <w:color w:val="000000"/>
+          <w:sz w:val="24"/>
+        </w:rPr>
+        <w:t>sehingga</w:t>
+      </w:r>
+      <w:proofErr w:type="spellEnd"/>
+      <w:r>
+        <w:rPr>
+          <w:rFonts w:ascii="Times New Roman" w:hAnsi="Times New Roman"/>
+          <w:color w:val="000000"/>
+          <w:sz w:val="24"/>
+        </w:rPr>
+        <w:t xml:space="preserve"> </w:t>
+      </w:r>
+      <w:proofErr w:type="spellStart"/>
+      <w:r>
+        <w:rPr>
+          <w:rFonts w:ascii="Times New Roman" w:hAnsi="Times New Roman"/>
+          <w:color w:val="000000"/>
+          <w:sz w:val="24"/>
+        </w:rPr>
+        <w:t>akan</w:t>
+      </w:r>
+      <w:proofErr w:type="spellEnd"/>
+      <w:r>
+        <w:rPr>
+          <w:rFonts w:ascii="Times New Roman" w:hAnsi="Times New Roman"/>
+          <w:color w:val="000000"/>
+          <w:sz w:val="24"/>
+        </w:rPr>
+        <w:t xml:space="preserve"> </w:t>
+      </w:r>
+      <w:proofErr w:type="spellStart"/>
+      <w:r>
+        <w:rPr>
+          <w:rFonts w:ascii="Times New Roman" w:hAnsi="Times New Roman"/>
+          <w:color w:val="000000"/>
+          <w:sz w:val="24"/>
+        </w:rPr>
+        <w:t>menjadi</w:t>
+      </w:r>
+      <w:proofErr w:type="spellEnd"/>
+      <w:r>
+        <w:rPr>
+          <w:rFonts w:ascii="Times New Roman" w:hAnsi="Times New Roman"/>
+          <w:color w:val="000000"/>
+          <w:sz w:val="24"/>
+        </w:rPr>
+        <w:t xml:space="preserve"> </w:t>
+      </w:r>
+      <w:proofErr w:type="spellStart"/>
+      <w:r>
+        <w:rPr>
+          <w:rFonts w:ascii="Times New Roman" w:hAnsi="Times New Roman"/>
+          <w:color w:val="000000"/>
+          <w:sz w:val="24"/>
+        </w:rPr>
+        <w:t>tantangan</w:t>
+      </w:r>
+      <w:proofErr w:type="spellEnd"/>
+      <w:r>
+        <w:rPr>
+          <w:rFonts w:ascii="Times New Roman" w:hAnsi="Times New Roman"/>
+          <w:color w:val="000000"/>
+          <w:sz w:val="24"/>
+        </w:rPr>
+        <w:t xml:space="preserve"> </w:t>
+      </w:r>
+      <w:proofErr w:type="spellStart"/>
+      <w:r>
+        <w:rPr>
+          <w:rFonts w:ascii="Times New Roman" w:hAnsi="Times New Roman"/>
+          <w:color w:val="000000"/>
+          <w:sz w:val="24"/>
+        </w:rPr>
+        <w:t>apabila</w:t>
+      </w:r>
+      <w:proofErr w:type="spellEnd"/>
+      <w:r>
+        <w:rPr>
+          <w:rFonts w:ascii="Times New Roman" w:hAnsi="Times New Roman"/>
+          <w:color w:val="000000"/>
+          <w:sz w:val="24"/>
+        </w:rPr>
+        <w:t xml:space="preserve"> </w:t>
+      </w:r>
+      <w:proofErr w:type="spellStart"/>
+      <w:r>
+        <w:rPr>
+          <w:rFonts w:ascii="Times New Roman" w:hAnsi="Times New Roman"/>
+          <w:color w:val="000000"/>
+          <w:sz w:val="24"/>
+        </w:rPr>
+        <w:t>diimplementasikan</w:t>
+      </w:r>
+      <w:proofErr w:type="spellEnd"/>
+      <w:r>
+        <w:rPr>
+          <w:rFonts w:ascii="Times New Roman" w:hAnsi="Times New Roman"/>
+          <w:color w:val="000000"/>
+          <w:sz w:val="24"/>
+        </w:rPr>
+        <w:t xml:space="preserve"> pada </w:t>
+      </w:r>
+      <w:r>
+        <w:rPr>
+          <w:rFonts w:ascii="Times New Roman" w:hAnsi="Times New Roman"/>
+          <w:i/>
+          <w:color w:val="000000"/>
+          <w:sz w:val="24"/>
+        </w:rPr>
+        <w:t xml:space="preserve">multilabel classification </w:t>
+      </w:r>
+      <w:proofErr w:type="spellStart"/>
+      <w:r>
+        <w:rPr>
+          <w:rFonts w:ascii="Times New Roman" w:hAnsi="Times New Roman"/>
+          <w:color w:val="000000"/>
+          <w:sz w:val="24"/>
+        </w:rPr>
+        <w:t>karena</w:t>
+      </w:r>
+      <w:proofErr w:type="spellEnd"/>
+      <w:r>
+        <w:rPr>
+          <w:rFonts w:ascii="Times New Roman" w:hAnsi="Times New Roman"/>
+          <w:color w:val="000000"/>
+          <w:sz w:val="24"/>
+        </w:rPr>
+        <w:t xml:space="preserve"> </w:t>
+      </w:r>
+      <w:proofErr w:type="spellStart"/>
+      <w:r>
+        <w:rPr>
+          <w:rFonts w:ascii="Times New Roman" w:hAnsi="Times New Roman"/>
+          <w:color w:val="000000"/>
+          <w:sz w:val="24"/>
+        </w:rPr>
+        <w:t>secara</w:t>
+      </w:r>
+      <w:proofErr w:type="spellEnd"/>
+      <w:r>
+        <w:rPr>
+          <w:rFonts w:ascii="Times New Roman" w:hAnsi="Times New Roman"/>
+          <w:color w:val="000000"/>
+          <w:sz w:val="24"/>
+        </w:rPr>
+        <w:t xml:space="preserve"> native </w:t>
+      </w:r>
+      <w:proofErr w:type="spellStart"/>
+      <w:r>
+        <w:rPr>
+          <w:rFonts w:ascii="Times New Roman" w:hAnsi="Times New Roman"/>
+          <w:color w:val="000000"/>
+          <w:sz w:val="24"/>
+        </w:rPr>
+        <w:t>cara</w:t>
+      </w:r>
+      <w:proofErr w:type="spellEnd"/>
+      <w:r>
+        <w:rPr>
+          <w:rFonts w:ascii="Times New Roman" w:hAnsi="Times New Roman"/>
+          <w:color w:val="000000"/>
+          <w:sz w:val="24"/>
+        </w:rPr>
+        <w:t xml:space="preserve"> </w:t>
+      </w:r>
+      <w:proofErr w:type="spellStart"/>
+      <w:r>
+        <w:rPr>
+          <w:rFonts w:ascii="Times New Roman" w:hAnsi="Times New Roman"/>
+          <w:color w:val="000000"/>
+          <w:sz w:val="24"/>
+        </w:rPr>
+        <w:t>kerja</w:t>
+      </w:r>
+      <w:proofErr w:type="spellEnd"/>
+      <w:r>
+        <w:rPr>
+          <w:rFonts w:ascii="Times New Roman" w:hAnsi="Times New Roman"/>
+          <w:color w:val="000000"/>
+          <w:sz w:val="24"/>
+        </w:rPr>
+        <w:t xml:space="preserve"> </w:t>
+      </w:r>
+      <w:proofErr w:type="spellStart"/>
+      <w:r>
+        <w:rPr>
+          <w:rFonts w:ascii="Times New Roman" w:hAnsi="Times New Roman"/>
+          <w:color w:val="000000"/>
+          <w:sz w:val="24"/>
+        </w:rPr>
+        <w:t>pengklasifikasian</w:t>
       </w:r>
       <w:proofErr w:type="spellEnd"/>
       <w:r>
@@ -4925,6 +5239,168 @@
           <w:color w:val="000000"/>
           <w:sz w:val="24"/>
         </w:rPr>
+        <w:t>berbeda</w:t>
+      </w:r>
+      <w:proofErr w:type="spellEnd"/>
+      <w:r>
+        <w:rPr>
+          <w:rFonts w:ascii="Times New Roman" w:hAnsi="Times New Roman"/>
+          <w:color w:val="000000"/>
+          <w:sz w:val="24"/>
+        </w:rPr>
+        <w:t xml:space="preserve"> </w:t>
+      </w:r>
+      <w:proofErr w:type="spellStart"/>
+      <w:r>
+        <w:rPr>
+          <w:rFonts w:ascii="Times New Roman" w:hAnsi="Times New Roman"/>
+          <w:color w:val="000000"/>
+          <w:sz w:val="24"/>
+        </w:rPr>
+        <w:t>dengan</w:t>
+      </w:r>
+      <w:proofErr w:type="spellEnd"/>
+      <w:r>
+        <w:rPr>
+          <w:rFonts w:ascii="Times New Roman" w:hAnsi="Times New Roman"/>
+          <w:color w:val="000000"/>
+          <w:sz w:val="24"/>
+        </w:rPr>
+        <w:t xml:space="preserve"> </w:t>
+      </w:r>
+      <w:proofErr w:type="spellStart"/>
+      <w:r>
+        <w:rPr>
+          <w:rFonts w:ascii="Times New Roman" w:hAnsi="Times New Roman"/>
+          <w:color w:val="000000"/>
+          <w:sz w:val="24"/>
+        </w:rPr>
+        <w:t>klasifikasi</w:t>
+      </w:r>
+      <w:proofErr w:type="spellEnd"/>
+      <w:r>
+        <w:rPr>
+          <w:rFonts w:ascii="Times New Roman" w:hAnsi="Times New Roman"/>
+          <w:color w:val="000000"/>
+          <w:sz w:val="24"/>
+        </w:rPr>
+        <w:t xml:space="preserve"> multilabel. </w:t>
+      </w:r>
+      <w:proofErr w:type="spellStart"/>
+      <w:r>
+        <w:rPr>
+          <w:rFonts w:ascii="Times New Roman" w:hAnsi="Times New Roman"/>
+          <w:color w:val="000000"/>
+          <w:sz w:val="24"/>
+        </w:rPr>
+        <w:t>Sehingga</w:t>
+      </w:r>
+      <w:proofErr w:type="spellEnd"/>
+      <w:r>
+        <w:rPr>
+          <w:rFonts w:ascii="Times New Roman" w:hAnsi="Times New Roman"/>
+          <w:color w:val="000000"/>
+          <w:sz w:val="24"/>
+        </w:rPr>
+        <w:t xml:space="preserve">, </w:t>
+      </w:r>
+      <w:proofErr w:type="spellStart"/>
+      <w:r>
+        <w:rPr>
+          <w:rFonts w:ascii="Times New Roman" w:hAnsi="Times New Roman"/>
+          <w:color w:val="000000"/>
+          <w:sz w:val="24"/>
+        </w:rPr>
+        <w:t>untuk</w:t>
+      </w:r>
+      <w:proofErr w:type="spellEnd"/>
+      <w:r>
+        <w:rPr>
+          <w:rFonts w:ascii="Times New Roman" w:hAnsi="Times New Roman"/>
+          <w:color w:val="000000"/>
+          <w:sz w:val="24"/>
+        </w:rPr>
+        <w:t xml:space="preserve"> </w:t>
+      </w:r>
+      <w:proofErr w:type="spellStart"/>
+      <w:r>
+        <w:rPr>
+          <w:rFonts w:ascii="Times New Roman" w:hAnsi="Times New Roman"/>
+          <w:color w:val="000000"/>
+          <w:sz w:val="24"/>
+        </w:rPr>
+        <w:t>mengatasi</w:t>
+      </w:r>
+      <w:proofErr w:type="spellEnd"/>
+      <w:r>
+        <w:rPr>
+          <w:rFonts w:ascii="Times New Roman" w:hAnsi="Times New Roman"/>
+          <w:color w:val="000000"/>
+          <w:sz w:val="24"/>
+        </w:rPr>
+        <w:t xml:space="preserve"> </w:t>
+      </w:r>
+      <w:proofErr w:type="spellStart"/>
+      <w:r>
+        <w:rPr>
+          <w:rFonts w:ascii="Times New Roman" w:hAnsi="Times New Roman"/>
+          <w:color w:val="000000"/>
+          <w:sz w:val="24"/>
+        </w:rPr>
+        <w:t>tantangan</w:t>
+      </w:r>
+      <w:proofErr w:type="spellEnd"/>
+      <w:r>
+        <w:rPr>
+          <w:rFonts w:ascii="Times New Roman" w:hAnsi="Times New Roman"/>
+          <w:color w:val="000000"/>
+          <w:sz w:val="24"/>
+        </w:rPr>
+        <w:t xml:space="preserve"> </w:t>
+      </w:r>
+      <w:proofErr w:type="spellStart"/>
+      <w:r>
+        <w:rPr>
+          <w:rFonts w:ascii="Times New Roman" w:hAnsi="Times New Roman"/>
+          <w:color w:val="000000"/>
+          <w:sz w:val="24"/>
+        </w:rPr>
+        <w:t>tersebut</w:t>
+      </w:r>
+      <w:proofErr w:type="spellEnd"/>
+      <w:r>
+        <w:rPr>
+          <w:rFonts w:ascii="Times New Roman" w:hAnsi="Times New Roman"/>
+          <w:color w:val="000000"/>
+          <w:sz w:val="24"/>
+        </w:rPr>
+        <w:t xml:space="preserve"> </w:t>
+      </w:r>
+      <w:proofErr w:type="spellStart"/>
+      <w:r>
+        <w:rPr>
+          <w:rFonts w:ascii="Times New Roman" w:hAnsi="Times New Roman"/>
+          <w:color w:val="000000"/>
+          <w:sz w:val="24"/>
+        </w:rPr>
+        <w:t>dapat</w:t>
+      </w:r>
+      <w:proofErr w:type="spellEnd"/>
+      <w:r>
+        <w:rPr>
+          <w:rFonts w:ascii="Times New Roman" w:hAnsi="Times New Roman"/>
+          <w:color w:val="000000"/>
+          <w:sz w:val="24"/>
+        </w:rPr>
+        <w:t xml:space="preserve"> </w:t>
+      </w:r>
+      <w:proofErr w:type="spellStart"/>
+      <w:r>
+        <w:rPr>
+          <w:rFonts w:ascii="Times New Roman" w:hAnsi="Times New Roman"/>
+          <w:color w:val="000000"/>
+          <w:sz w:val="24"/>
+        </w:rPr>
         <w:t>digunakan</w:t>
       </w:r>
       <w:proofErr w:type="spellEnd"/>
@@ -4940,65 +5416,13 @@
       <w:r>
         <w:rPr>
           <w:rFonts w:ascii="Times New Roman" w:hAnsi="Times New Roman"/>
-          <w:color w:val="000000"/>
-          <w:sz w:val="24"/>
-        </w:rPr>
-        <w:t>untuk</w:t>
-      </w:r>
-      <w:proofErr w:type="spellEnd"/>
-      <w:r>
-        <w:rPr>
-          <w:rFonts w:ascii="Times New Roman" w:hAnsi="Times New Roman"/>
-          <w:color w:val="000000"/>
-          <w:sz w:val="24"/>
-        </w:rPr>
-        <w:t xml:space="preserve"> </w:t>
-      </w:r>
-      <w:proofErr w:type="spellStart"/>
-      <w:r>
-        <w:rPr>
-          <w:rFonts w:ascii="Times New Roman" w:hAnsi="Times New Roman"/>
-          <w:color w:val="000000"/>
-          <w:sz w:val="24"/>
-        </w:rPr>
-        <w:t>menentukan</w:t>
-      </w:r>
-      <w:proofErr w:type="spellEnd"/>
-      <w:r>
-        <w:rPr>
-          <w:rFonts w:ascii="Times New Roman" w:hAnsi="Times New Roman"/>
-          <w:color w:val="000000"/>
-          <w:sz w:val="24"/>
-        </w:rPr>
-        <w:t xml:space="preserve"> </w:t>
-      </w:r>
-      <w:r>
-        <w:rPr>
-          <w:rFonts w:ascii="Times New Roman" w:hAnsi="Times New Roman"/>
           <w:i/>
           <w:color w:val="000000"/>
           <w:sz w:val="24"/>
         </w:rPr>
-        <w:t xml:space="preserve">decision boundary </w:t>
-      </w:r>
-      <w:proofErr w:type="spellStart"/>
-      <w:r>
-        <w:rPr>
-          <w:rFonts w:ascii="Times New Roman" w:hAnsi="Times New Roman"/>
-          <w:color w:val="000000"/>
-          <w:sz w:val="24"/>
-        </w:rPr>
-        <w:t>atau</w:t>
-      </w:r>
-      <w:proofErr w:type="spellEnd"/>
-      <w:r>
-        <w:rPr>
-          <w:rFonts w:ascii="Times New Roman" w:hAnsi="Times New Roman"/>
-          <w:color w:val="000000"/>
-          <w:sz w:val="24"/>
-        </w:rPr>
-        <w:t xml:space="preserve"> </w:t>
-      </w:r>
+        <w:t>MultiOutputClassifier</w:t>
+      </w:r>
+      <w:proofErr w:type="spellEnd"/>
       <w:r>
         <w:rPr>
           <w:rFonts w:ascii="Times New Roman" w:hAnsi="Times New Roman"/>
@@ -5006,177 +5430,33 @@
           <w:color w:val="000000"/>
           <w:sz w:val="24"/>
         </w:rPr>
-        <w:t>hyperplane</w:t>
-      </w:r>
-      <w:r>
-        <w:rPr>
-          <w:rFonts w:ascii="Times New Roman" w:hAnsi="Times New Roman"/>
-          <w:color w:val="000000"/>
-          <w:sz w:val="24"/>
-        </w:rPr>
-        <w:t xml:space="preserve"> </w:t>
-      </w:r>
-      <w:proofErr w:type="spellStart"/>
-      <w:r>
-        <w:rPr>
-          <w:rFonts w:ascii="Times New Roman" w:hAnsi="Times New Roman"/>
-          <w:color w:val="000000"/>
-          <w:sz w:val="24"/>
-        </w:rPr>
-        <w:t>antar</w:t>
-      </w:r>
-      <w:proofErr w:type="spellEnd"/>
-      <w:r>
-        <w:rPr>
-          <w:rFonts w:ascii="Times New Roman" w:hAnsi="Times New Roman"/>
-          <w:color w:val="000000"/>
-          <w:sz w:val="24"/>
-        </w:rPr>
-        <w:t xml:space="preserve"> </w:t>
-      </w:r>
-      <w:proofErr w:type="spellStart"/>
-      <w:r>
-        <w:rPr>
-          <w:rFonts w:ascii="Times New Roman" w:hAnsi="Times New Roman"/>
-          <w:color w:val="000000"/>
-          <w:sz w:val="24"/>
-        </w:rPr>
-        <w:t>dua</w:t>
-      </w:r>
-      <w:proofErr w:type="spellEnd"/>
-      <w:r>
-        <w:rPr>
-          <w:rFonts w:ascii="Times New Roman" w:hAnsi="Times New Roman"/>
-          <w:color w:val="000000"/>
-          <w:sz w:val="24"/>
-        </w:rPr>
-        <w:t xml:space="preserve"> </w:t>
-      </w:r>
-      <w:proofErr w:type="spellStart"/>
-      <w:r>
-        <w:rPr>
-          <w:rFonts w:ascii="Times New Roman" w:hAnsi="Times New Roman"/>
-          <w:color w:val="000000"/>
-          <w:sz w:val="24"/>
-        </w:rPr>
-        <w:t>kelas</w:t>
-      </w:r>
-      <w:proofErr w:type="spellEnd"/>
-      <w:r>
-        <w:rPr>
-          <w:rFonts w:ascii="Times New Roman" w:hAnsi="Times New Roman"/>
-          <w:color w:val="000000"/>
-          <w:sz w:val="24"/>
-        </w:rPr>
-        <w:t xml:space="preserve">, </w:t>
-      </w:r>
-      <w:proofErr w:type="spellStart"/>
-      <w:r>
-        <w:rPr>
-          <w:rFonts w:ascii="Times New Roman" w:hAnsi="Times New Roman"/>
-          <w:color w:val="000000"/>
-          <w:sz w:val="24"/>
-        </w:rPr>
-        <w:t>sehingga</w:t>
-      </w:r>
-      <w:proofErr w:type="spellEnd"/>
-      <w:r>
-        <w:rPr>
-          <w:rFonts w:ascii="Times New Roman" w:hAnsi="Times New Roman"/>
-          <w:color w:val="000000"/>
-          <w:sz w:val="24"/>
-        </w:rPr>
-        <w:t xml:space="preserve"> </w:t>
-      </w:r>
-      <w:proofErr w:type="spellStart"/>
-      <w:r>
-        <w:rPr>
-          <w:rFonts w:ascii="Times New Roman" w:hAnsi="Times New Roman"/>
-          <w:color w:val="000000"/>
-          <w:sz w:val="24"/>
-        </w:rPr>
-        <w:t>akan</w:t>
-      </w:r>
-      <w:proofErr w:type="spellEnd"/>
-      <w:r>
-        <w:rPr>
-          <w:rFonts w:ascii="Times New Roman" w:hAnsi="Times New Roman"/>
-          <w:color w:val="000000"/>
-          <w:sz w:val="24"/>
-        </w:rPr>
-        <w:t xml:space="preserve"> </w:t>
-      </w:r>
-      <w:proofErr w:type="spellStart"/>
-      <w:r>
-        <w:rPr>
-          <w:rFonts w:ascii="Times New Roman" w:hAnsi="Times New Roman"/>
-          <w:color w:val="000000"/>
-          <w:sz w:val="24"/>
-        </w:rPr>
-        <w:t>menjadi</w:t>
-      </w:r>
-      <w:proofErr w:type="spellEnd"/>
-      <w:r>
-        <w:rPr>
-          <w:rFonts w:ascii="Times New Roman" w:hAnsi="Times New Roman"/>
-          <w:color w:val="000000"/>
-          <w:sz w:val="24"/>
-        </w:rPr>
-        <w:t xml:space="preserve"> </w:t>
-      </w:r>
-      <w:proofErr w:type="spellStart"/>
-      <w:r>
-        <w:rPr>
-          <w:rFonts w:ascii="Times New Roman" w:hAnsi="Times New Roman"/>
-          <w:color w:val="000000"/>
-          <w:sz w:val="24"/>
-        </w:rPr>
-        <w:t>tantangan</w:t>
-      </w:r>
-      <w:proofErr w:type="spellEnd"/>
-      <w:r>
-        <w:rPr>
-          <w:rFonts w:ascii="Times New Roman" w:hAnsi="Times New Roman"/>
-          <w:color w:val="000000"/>
-          <w:sz w:val="24"/>
-        </w:rPr>
-        <w:t xml:space="preserve"> </w:t>
-      </w:r>
-      <w:proofErr w:type="spellStart"/>
-      <w:r>
-        <w:rPr>
-          <w:rFonts w:ascii="Times New Roman" w:hAnsi="Times New Roman"/>
-          <w:color w:val="000000"/>
-          <w:sz w:val="24"/>
-        </w:rPr>
-        <w:t>apabila</w:t>
-      </w:r>
-      <w:proofErr w:type="spellEnd"/>
-      <w:r>
-        <w:rPr>
-          <w:rFonts w:ascii="Times New Roman" w:hAnsi="Times New Roman"/>
-          <w:color w:val="000000"/>
-          <w:sz w:val="24"/>
-        </w:rPr>
-        <w:t xml:space="preserve"> </w:t>
-      </w:r>
-      <w:proofErr w:type="spellStart"/>
-      <w:r>
-        <w:rPr>
-          <w:rFonts w:ascii="Times New Roman" w:hAnsi="Times New Roman"/>
-          <w:color w:val="000000"/>
-          <w:sz w:val="24"/>
-        </w:rPr>
-        <w:t>diimplementasikan</w:t>
-      </w:r>
-      <w:proofErr w:type="spellEnd"/>
-      <w:r>
-        <w:rPr>
-          <w:rFonts w:ascii="Times New Roman" w:hAnsi="Times New Roman"/>
-          <w:color w:val="000000"/>
-          <w:sz w:val="24"/>
-        </w:rPr>
-        <w:t xml:space="preserve"> pada </w:t>
+        <w:t xml:space="preserve"> </w:t>
+      </w:r>
+      <w:r>
+        <w:rPr>
+          <w:rFonts w:ascii="Times New Roman" w:hAnsi="Times New Roman"/>
+          <w:color w:val="000000"/>
+          <w:sz w:val="24"/>
+        </w:rPr>
+        <w:t xml:space="preserve">SVM yang </w:t>
+      </w:r>
+      <w:proofErr w:type="spellStart"/>
+      <w:r>
+        <w:rPr>
+          <w:rFonts w:ascii="Times New Roman" w:hAnsi="Times New Roman"/>
+          <w:color w:val="000000"/>
+          <w:sz w:val="24"/>
+        </w:rPr>
+        <w:t>disediakan</w:t>
+      </w:r>
+      <w:proofErr w:type="spellEnd"/>
+      <w:r>
+        <w:rPr>
+          <w:rFonts w:ascii="Times New Roman" w:hAnsi="Times New Roman"/>
+          <w:color w:val="000000"/>
+          <w:sz w:val="24"/>
+        </w:rPr>
+        <w:t xml:space="preserve"> oleh </w:t>
       </w:r>
       <w:r>
         <w:rPr>
@@ -5185,279 +5465,9 @@
           <w:color w:val="000000"/>
           <w:sz w:val="24"/>
         </w:rPr>
-        <w:t xml:space="preserve">multilabel classification </w:t>
-      </w:r>
-      <w:proofErr w:type="spellStart"/>
-      <w:r>
-        <w:rPr>
-          <w:rFonts w:ascii="Times New Roman" w:hAnsi="Times New Roman"/>
-          <w:color w:val="000000"/>
-          <w:sz w:val="24"/>
-        </w:rPr>
-        <w:t>karena</w:t>
-      </w:r>
-      <w:proofErr w:type="spellEnd"/>
-      <w:r>
-        <w:rPr>
-          <w:rFonts w:ascii="Times New Roman" w:hAnsi="Times New Roman"/>
-          <w:color w:val="000000"/>
-          <w:sz w:val="24"/>
-        </w:rPr>
-        <w:t xml:space="preserve"> </w:t>
-      </w:r>
-      <w:proofErr w:type="spellStart"/>
-      <w:r>
-        <w:rPr>
-          <w:rFonts w:ascii="Times New Roman" w:hAnsi="Times New Roman"/>
-          <w:color w:val="000000"/>
-          <w:sz w:val="24"/>
-        </w:rPr>
-        <w:t>secara</w:t>
-      </w:r>
-      <w:proofErr w:type="spellEnd"/>
-      <w:r>
-        <w:rPr>
-          <w:rFonts w:ascii="Times New Roman" w:hAnsi="Times New Roman"/>
-          <w:color w:val="000000"/>
-          <w:sz w:val="24"/>
-        </w:rPr>
-        <w:t xml:space="preserve"> native </w:t>
-      </w:r>
-      <w:proofErr w:type="spellStart"/>
-      <w:r>
-        <w:rPr>
-          <w:rFonts w:ascii="Times New Roman" w:hAnsi="Times New Roman"/>
-          <w:color w:val="000000"/>
-          <w:sz w:val="24"/>
-        </w:rPr>
-        <w:t>cara</w:t>
-      </w:r>
-      <w:proofErr w:type="spellEnd"/>
-      <w:r>
-        <w:rPr>
-          <w:rFonts w:ascii="Times New Roman" w:hAnsi="Times New Roman"/>
-          <w:color w:val="000000"/>
-          <w:sz w:val="24"/>
-        </w:rPr>
-        <w:t xml:space="preserve"> </w:t>
-      </w:r>
-      <w:proofErr w:type="spellStart"/>
-      <w:r>
-        <w:rPr>
-          <w:rFonts w:ascii="Times New Roman" w:hAnsi="Times New Roman"/>
-          <w:color w:val="000000"/>
-          <w:sz w:val="24"/>
-        </w:rPr>
-        <w:t>kerja</w:t>
-      </w:r>
-      <w:proofErr w:type="spellEnd"/>
-      <w:r>
-        <w:rPr>
-          <w:rFonts w:ascii="Times New Roman" w:hAnsi="Times New Roman"/>
-          <w:color w:val="000000"/>
-          <w:sz w:val="24"/>
-        </w:rPr>
-        <w:t xml:space="preserve"> </w:t>
-      </w:r>
-      <w:proofErr w:type="spellStart"/>
-      <w:r>
-        <w:rPr>
-          <w:rFonts w:ascii="Times New Roman" w:hAnsi="Times New Roman"/>
-          <w:color w:val="000000"/>
-          <w:sz w:val="24"/>
-        </w:rPr>
-        <w:t>pengklasifikasian</w:t>
-      </w:r>
-      <w:proofErr w:type="spellEnd"/>
-      <w:r>
-        <w:rPr>
-          <w:rFonts w:ascii="Times New Roman" w:hAnsi="Times New Roman"/>
-          <w:color w:val="000000"/>
-          <w:sz w:val="24"/>
-        </w:rPr>
-        <w:t xml:space="preserve"> SVM </w:t>
-      </w:r>
-      <w:proofErr w:type="spellStart"/>
-      <w:r>
-        <w:rPr>
-          <w:rFonts w:ascii="Times New Roman" w:hAnsi="Times New Roman"/>
-          <w:color w:val="000000"/>
-          <w:sz w:val="24"/>
-        </w:rPr>
-        <w:t>berbeda</w:t>
-      </w:r>
-      <w:proofErr w:type="spellEnd"/>
-      <w:r>
-        <w:rPr>
-          <w:rFonts w:ascii="Times New Roman" w:hAnsi="Times New Roman"/>
-          <w:color w:val="000000"/>
-          <w:sz w:val="24"/>
-        </w:rPr>
-        <w:t xml:space="preserve"> </w:t>
-      </w:r>
-      <w:proofErr w:type="spellStart"/>
-      <w:r>
-        <w:rPr>
-          <w:rFonts w:ascii="Times New Roman" w:hAnsi="Times New Roman"/>
-          <w:color w:val="000000"/>
-          <w:sz w:val="24"/>
-        </w:rPr>
-        <w:t>dengan</w:t>
-      </w:r>
-      <w:proofErr w:type="spellEnd"/>
-      <w:r>
-        <w:rPr>
-          <w:rFonts w:ascii="Times New Roman" w:hAnsi="Times New Roman"/>
-          <w:color w:val="000000"/>
-          <w:sz w:val="24"/>
-        </w:rPr>
-        <w:t xml:space="preserve"> </w:t>
-      </w:r>
-      <w:proofErr w:type="spellStart"/>
-      <w:r>
-        <w:rPr>
-          <w:rFonts w:ascii="Times New Roman" w:hAnsi="Times New Roman"/>
-          <w:color w:val="000000"/>
-          <w:sz w:val="24"/>
-        </w:rPr>
-        <w:t>klasifikasi</w:t>
-      </w:r>
-      <w:proofErr w:type="spellEnd"/>
-      <w:r>
-        <w:rPr>
-          <w:rFonts w:ascii="Times New Roman" w:hAnsi="Times New Roman"/>
-          <w:color w:val="000000"/>
-          <w:sz w:val="24"/>
-        </w:rPr>
-        <w:t xml:space="preserve"> multilabel. </w:t>
-      </w:r>
-      <w:proofErr w:type="spellStart"/>
-      <w:r>
-        <w:rPr>
-          <w:rFonts w:ascii="Times New Roman" w:hAnsi="Times New Roman"/>
-          <w:color w:val="000000"/>
-          <w:sz w:val="24"/>
-        </w:rPr>
-        <w:t>Sehingga</w:t>
-      </w:r>
-      <w:proofErr w:type="spellEnd"/>
-      <w:r>
-        <w:rPr>
-          <w:rFonts w:ascii="Times New Roman" w:hAnsi="Times New Roman"/>
-          <w:color w:val="000000"/>
-          <w:sz w:val="24"/>
-        </w:rPr>
-        <w:t xml:space="preserve">, </w:t>
-      </w:r>
-      <w:proofErr w:type="spellStart"/>
-      <w:r>
-        <w:rPr>
-          <w:rFonts w:ascii="Times New Roman" w:hAnsi="Times New Roman"/>
-          <w:color w:val="000000"/>
-          <w:sz w:val="24"/>
-        </w:rPr>
-        <w:t>untuk</w:t>
-      </w:r>
-      <w:proofErr w:type="spellEnd"/>
-      <w:r>
-        <w:rPr>
-          <w:rFonts w:ascii="Times New Roman" w:hAnsi="Times New Roman"/>
-          <w:color w:val="000000"/>
-          <w:sz w:val="24"/>
-        </w:rPr>
-        <w:t xml:space="preserve"> </w:t>
-      </w:r>
-      <w:proofErr w:type="spellStart"/>
-      <w:r>
-        <w:rPr>
-          <w:rFonts w:ascii="Times New Roman" w:hAnsi="Times New Roman"/>
-          <w:color w:val="000000"/>
-          <w:sz w:val="24"/>
-        </w:rPr>
-        <w:t>mengatasi</w:t>
-      </w:r>
-      <w:proofErr w:type="spellEnd"/>
-      <w:r>
-        <w:rPr>
-          <w:rFonts w:ascii="Times New Roman" w:hAnsi="Times New Roman"/>
-          <w:color w:val="000000"/>
-          <w:sz w:val="24"/>
-        </w:rPr>
-        <w:t xml:space="preserve"> </w:t>
-      </w:r>
-      <w:proofErr w:type="spellStart"/>
-      <w:r>
-        <w:rPr>
-          <w:rFonts w:ascii="Times New Roman" w:hAnsi="Times New Roman"/>
-          <w:color w:val="000000"/>
-          <w:sz w:val="24"/>
-        </w:rPr>
-        <w:t>tantangan</w:t>
-      </w:r>
-      <w:proofErr w:type="spellEnd"/>
-      <w:r>
-        <w:rPr>
-          <w:rFonts w:ascii="Times New Roman" w:hAnsi="Times New Roman"/>
-          <w:color w:val="000000"/>
-          <w:sz w:val="24"/>
-        </w:rPr>
-        <w:t xml:space="preserve"> </w:t>
-      </w:r>
-      <w:proofErr w:type="spellStart"/>
-      <w:r>
-        <w:rPr>
-          <w:rFonts w:ascii="Times New Roman" w:hAnsi="Times New Roman"/>
-          <w:color w:val="000000"/>
-          <w:sz w:val="24"/>
-        </w:rPr>
-        <w:t>tersebut</w:t>
-      </w:r>
-      <w:proofErr w:type="spellEnd"/>
-      <w:r>
-        <w:rPr>
-          <w:rFonts w:ascii="Times New Roman" w:hAnsi="Times New Roman"/>
-          <w:color w:val="000000"/>
-          <w:sz w:val="24"/>
-        </w:rPr>
-        <w:t xml:space="preserve"> </w:t>
-      </w:r>
-      <w:proofErr w:type="spellStart"/>
-      <w:r>
-        <w:rPr>
-          <w:rFonts w:ascii="Times New Roman" w:hAnsi="Times New Roman"/>
-          <w:color w:val="000000"/>
-          <w:sz w:val="24"/>
-        </w:rPr>
-        <w:t>dapat</w:t>
-      </w:r>
-      <w:proofErr w:type="spellEnd"/>
-      <w:r>
-        <w:rPr>
-          <w:rFonts w:ascii="Times New Roman" w:hAnsi="Times New Roman"/>
-          <w:color w:val="000000"/>
-          <w:sz w:val="24"/>
-        </w:rPr>
-        <w:t xml:space="preserve"> </w:t>
-      </w:r>
-      <w:proofErr w:type="spellStart"/>
-      <w:r>
-        <w:rPr>
-          <w:rFonts w:ascii="Times New Roman" w:hAnsi="Times New Roman"/>
-          <w:color w:val="000000"/>
-          <w:sz w:val="24"/>
-        </w:rPr>
-        <w:t>digunakan</w:t>
-      </w:r>
-      <w:proofErr w:type="spellEnd"/>
-      <w:r>
-        <w:rPr>
-          <w:rFonts w:ascii="Times New Roman" w:hAnsi="Times New Roman"/>
-          <w:color w:val="000000"/>
-          <w:sz w:val="24"/>
-        </w:rPr>
-        <w:t xml:space="preserve"> </w:t>
-      </w:r>
-      <w:proofErr w:type="spellStart"/>
+        <w:t xml:space="preserve">machine learning </w:t>
+      </w:r>
+      <w:proofErr w:type="gramStart"/>
       <w:r>
         <w:rPr>
           <w:rFonts w:ascii="Times New Roman" w:hAnsi="Times New Roman"/>
@@ -5465,9 +5475,9 @@
           <w:color w:val="000000"/>
           <w:sz w:val="24"/>
         </w:rPr>
-        <w:t>MultiOutputClassifier</w:t>
-      </w:r>
-      <w:proofErr w:type="spellEnd"/>
+        <w:t>open source</w:t>
+      </w:r>
+      <w:proofErr w:type="gramEnd"/>
       <w:r>
         <w:rPr>
           <w:rFonts w:ascii="Times New Roman" w:hAnsi="Times New Roman"/>
@@ -5475,33 +5485,33 @@
           <w:color w:val="000000"/>
           <w:sz w:val="24"/>
         </w:rPr>
-        <w:t xml:space="preserve"> </w:t>
-      </w:r>
-      <w:r>
-        <w:rPr>
-          <w:rFonts w:ascii="Times New Roman" w:hAnsi="Times New Roman"/>
-          <w:color w:val="000000"/>
-          <w:sz w:val="24"/>
-        </w:rPr>
-        <w:t xml:space="preserve">SVM yang </w:t>
-      </w:r>
-      <w:proofErr w:type="spellStart"/>
-      <w:r>
-        <w:rPr>
-          <w:rFonts w:ascii="Times New Roman" w:hAnsi="Times New Roman"/>
-          <w:color w:val="000000"/>
-          <w:sz w:val="24"/>
-        </w:rPr>
-        <w:t>disediakan</w:t>
-      </w:r>
-      <w:proofErr w:type="spellEnd"/>
-      <w:r>
-        <w:rPr>
-          <w:rFonts w:ascii="Times New Roman" w:hAnsi="Times New Roman"/>
-          <w:color w:val="000000"/>
-          <w:sz w:val="24"/>
-        </w:rPr>
-        <w:t xml:space="preserve"> oleh </w:t>
+        <w:t xml:space="preserve"> library</w:t>
+      </w:r>
+      <w:r>
+        <w:rPr>
+          <w:rFonts w:ascii="Times New Roman" w:hAnsi="Times New Roman"/>
+          <w:color w:val="000000"/>
+          <w:sz w:val="24"/>
+        </w:rPr>
+        <w:t xml:space="preserve"> </w:t>
+      </w:r>
+      <w:proofErr w:type="spellStart"/>
+      <w:r>
+        <w:rPr>
+          <w:rFonts w:ascii="Times New Roman" w:hAnsi="Times New Roman"/>
+          <w:color w:val="000000"/>
+          <w:sz w:val="24"/>
+        </w:rPr>
+        <w:t>berbasis</w:t>
+      </w:r>
+      <w:proofErr w:type="spellEnd"/>
+      <w:r>
+        <w:rPr>
+          <w:rFonts w:ascii="Times New Roman" w:hAnsi="Times New Roman"/>
+          <w:color w:val="000000"/>
+          <w:sz w:val="24"/>
+        </w:rPr>
+        <w:t xml:space="preserve"> </w:t>
       </w:r>
       <w:r>
         <w:rPr>
@@ -5510,61 +5520,6 @@
           <w:color w:val="000000"/>
           <w:sz w:val="24"/>
         </w:rPr>
-        <w:t xml:space="preserve">machine learning </w:t>
-      </w:r>
-      <w:proofErr w:type="gramStart"/>
-      <w:r>
-        <w:rPr>
-          <w:rFonts w:ascii="Times New Roman" w:hAnsi="Times New Roman"/>
-          <w:i/>
-          <w:color w:val="000000"/>
-          <w:sz w:val="24"/>
-        </w:rPr>
-        <w:t>open source</w:t>
-      </w:r>
-      <w:proofErr w:type="gramEnd"/>
-      <w:r>
-        <w:rPr>
-          <w:rFonts w:ascii="Times New Roman" w:hAnsi="Times New Roman"/>
-          <w:i/>
-          <w:color w:val="000000"/>
-          <w:sz w:val="24"/>
-        </w:rPr>
-        <w:t xml:space="preserve"> library</w:t>
-      </w:r>
-      <w:r>
-        <w:rPr>
-          <w:rFonts w:ascii="Times New Roman" w:hAnsi="Times New Roman"/>
-          <w:color w:val="000000"/>
-          <w:sz w:val="24"/>
-        </w:rPr>
-        <w:t xml:space="preserve"> </w:t>
-      </w:r>
-      <w:proofErr w:type="spellStart"/>
-      <w:r>
-        <w:rPr>
-          <w:rFonts w:ascii="Times New Roman" w:hAnsi="Times New Roman"/>
-          <w:color w:val="000000"/>
-          <w:sz w:val="24"/>
-        </w:rPr>
-        <w:t>berbasis</w:t>
-      </w:r>
-      <w:proofErr w:type="spellEnd"/>
-      <w:r>
-        <w:rPr>
-          <w:rFonts w:ascii="Times New Roman" w:hAnsi="Times New Roman"/>
-          <w:color w:val="000000"/>
-          <w:sz w:val="24"/>
-        </w:rPr>
-        <w:t xml:space="preserve"> </w:t>
-      </w:r>
-      <w:r>
-        <w:rPr>
-          <w:rFonts w:ascii="Times New Roman" w:hAnsi="Times New Roman"/>
-          <w:i/>
-          <w:color w:val="000000"/>
-          <w:sz w:val="24"/>
-        </w:rPr>
         <w:t>python</w:t>
       </w:r>
       <w:r>
@@ -5582,15 +5537,7 @@
           <w:color w:val="000000"/>
           <w:sz w:val="24"/>
         </w:rPr>
-        <w:t>ya</w:t>
-      </w:r>
-      <w:r>
-        <w:rPr>
-          <w:rFonts w:ascii="Times New Roman" w:hAnsi="Times New Roman"/>
-          <w:color w:val="000000"/>
-          <w:sz w:val="24"/>
-        </w:rPr>
-        <w:t>itu</w:t>
+        <w:t>yaitu</w:t>
       </w:r>
       <w:proofErr w:type="spellEnd"/>
       <w:r>
@@ -6133,16 +6080,7 @@
           <w:color w:val="000000"/>
           <w:sz w:val="24"/>
         </w:rPr>
-        <w:t>multilabel classification</w:t>
-      </w:r>
-      <w:r>
-        <w:rPr>
-          <w:rFonts w:ascii="Times New Roman" w:hAnsi="Times New Roman"/>
-          <w:i/>
-          <w:color w:val="000000"/>
-          <w:sz w:val="24"/>
-        </w:rPr>
-        <w:t xml:space="preserve"> </w:t>
+        <w:t xml:space="preserve">multilabel classification </w:t>
       </w:r>
       <w:proofErr w:type="spellStart"/>
       <w:r>
@@ -6440,12 +6378,21 @@
           <w:sz w:val="24"/>
         </w:rPr>
       </w:pPr>
-      <w:r>
-        <w:rPr>
-          <w:rFonts w:ascii="Times New Roman" w:hAnsi="Times New Roman"/>
-          <w:sz w:val="24"/>
-        </w:rPr>
-        <w:t xml:space="preserve">Tujuan </w:t>
+      <w:proofErr w:type="spellStart"/>
+      <w:r>
+        <w:rPr>
+          <w:rFonts w:ascii="Times New Roman" w:hAnsi="Times New Roman"/>
+          <w:sz w:val="24"/>
+        </w:rPr>
+        <w:t>Tujuan</w:t>
+      </w:r>
+      <w:proofErr w:type="spellEnd"/>
+      <w:r>
+        <w:rPr>
+          <w:rFonts w:ascii="Times New Roman" w:hAnsi="Times New Roman"/>
+          <w:sz w:val="24"/>
+        </w:rPr>
+        <w:t xml:space="preserve"> </w:t>
       </w:r>
       <w:proofErr w:type="spellStart"/>
       <w:r>
@@ -6517,14 +6464,7 @@
           <w:rFonts w:ascii="Times New Roman" w:hAnsi="Times New Roman"/>
           <w:sz w:val="24"/>
         </w:rPr>
-        <w:t>adala</w:t>
-      </w:r>
-      <w:r>
-        <w:rPr>
-          <w:rFonts w:ascii="Times New Roman" w:hAnsi="Times New Roman"/>
-          <w:sz w:val="24"/>
-        </w:rPr>
-        <w:t>h</w:t>
+        <w:t>adalah</w:t>
       </w:r>
       <w:proofErr w:type="spellEnd"/>
       <w:r>
@@ -6894,14 +6834,7 @@
           <w:rFonts w:ascii="Times New Roman" w:hAnsi="Times New Roman"/>
           <w:sz w:val="24"/>
         </w:rPr>
-        <w:t xml:space="preserve"> </w:t>
-      </w:r>
-      <w:r>
-        <w:rPr>
-          <w:rFonts w:ascii="Times New Roman" w:hAnsi="Times New Roman"/>
-          <w:sz w:val="24"/>
-        </w:rPr>
-        <w:t xml:space="preserve">SVM </w:t>
+        <w:t xml:space="preserve"> SVM </w:t>
       </w:r>
       <w:proofErr w:type="spellStart"/>
       <w:r>
@@ -6992,12 +6925,21 @@
           <w:sz w:val="24"/>
         </w:rPr>
       </w:pPr>
-      <w:r>
-        <w:rPr>
-          <w:rFonts w:ascii="Times New Roman" w:hAnsi="Times New Roman"/>
-          <w:sz w:val="24"/>
-        </w:rPr>
-        <w:t xml:space="preserve">Manfaat </w:t>
+      <w:proofErr w:type="spellStart"/>
+      <w:r>
+        <w:rPr>
+          <w:rFonts w:ascii="Times New Roman" w:hAnsi="Times New Roman"/>
+          <w:sz w:val="24"/>
+        </w:rPr>
+        <w:t>Manfaat</w:t>
+      </w:r>
+      <w:proofErr w:type="spellEnd"/>
+      <w:r>
+        <w:rPr>
+          <w:rFonts w:ascii="Times New Roman" w:hAnsi="Times New Roman"/>
+          <w:sz w:val="24"/>
+        </w:rPr>
+        <w:t xml:space="preserve"> </w:t>
       </w:r>
       <w:proofErr w:type="spellStart"/>
       <w:r>
@@ -7100,12 +7042,21 @@
           <w:sz w:val="24"/>
         </w:rPr>
       </w:pPr>
-      <w:r>
-        <w:rPr>
-          <w:rFonts w:ascii="Times New Roman" w:hAnsi="Times New Roman"/>
-          <w:sz w:val="24"/>
-        </w:rPr>
-        <w:t xml:space="preserve">Bagi </w:t>
+      <w:proofErr w:type="spellStart"/>
+      <w:r>
+        <w:rPr>
+          <w:rFonts w:ascii="Times New Roman" w:hAnsi="Times New Roman"/>
+          <w:sz w:val="24"/>
+        </w:rPr>
+        <w:t>Bagi</w:t>
+      </w:r>
+      <w:proofErr w:type="spellEnd"/>
+      <w:r>
+        <w:rPr>
+          <w:rFonts w:ascii="Times New Roman" w:hAnsi="Times New Roman"/>
+          <w:sz w:val="24"/>
+        </w:rPr>
+        <w:t xml:space="preserve"> </w:t>
       </w:r>
       <w:proofErr w:type="spellStart"/>
       <w:r>
@@ -7382,12 +7333,21 @@
           <w:sz w:val="24"/>
         </w:rPr>
       </w:pPr>
-      <w:r>
-        <w:rPr>
-          <w:rFonts w:ascii="Times New Roman" w:hAnsi="Times New Roman"/>
-          <w:sz w:val="24"/>
-        </w:rPr>
-        <w:t xml:space="preserve">Bagi </w:t>
+      <w:proofErr w:type="spellStart"/>
+      <w:r>
+        <w:rPr>
+          <w:rFonts w:ascii="Times New Roman" w:hAnsi="Times New Roman"/>
+          <w:sz w:val="24"/>
+        </w:rPr>
+        <w:t>Bagi</w:t>
+      </w:r>
+      <w:proofErr w:type="spellEnd"/>
+      <w:r>
+        <w:rPr>
+          <w:rFonts w:ascii="Times New Roman" w:hAnsi="Times New Roman"/>
+          <w:sz w:val="24"/>
+        </w:rPr>
+        <w:t xml:space="preserve"> </w:t>
       </w:r>
       <w:proofErr w:type="spellStart"/>
       <w:r>
@@ -8017,12 +7977,21 @@
           <w:szCs w:val="22"/>
         </w:rPr>
       </w:pPr>
-      <w:r>
-        <w:rPr>
-          <w:rFonts w:ascii="Times New Roman" w:hAnsi="Times New Roman"/>
-          <w:sz w:val="24"/>
-        </w:rPr>
-        <w:t xml:space="preserve">Metode yang </w:t>
+      <w:proofErr w:type="spellStart"/>
+      <w:r>
+        <w:rPr>
+          <w:rFonts w:ascii="Times New Roman" w:hAnsi="Times New Roman"/>
+          <w:sz w:val="24"/>
+        </w:rPr>
+        <w:t>Metode</w:t>
+      </w:r>
+      <w:proofErr w:type="spellEnd"/>
+      <w:r>
+        <w:rPr>
+          <w:rFonts w:ascii="Times New Roman" w:hAnsi="Times New Roman"/>
+          <w:sz w:val="24"/>
+        </w:rPr>
+        <w:t xml:space="preserve"> yang </w:t>
       </w:r>
       <w:proofErr w:type="spellStart"/>
       <w:r>
@@ -9128,14 +9097,7 @@
           <w:rFonts w:ascii="Times New Roman" w:hAnsi="Times New Roman"/>
           <w:sz w:val="24"/>
         </w:rPr>
-        <w:t>t</w:t>
-      </w:r>
-      <w:r>
-        <w:rPr>
-          <w:rFonts w:ascii="Times New Roman" w:hAnsi="Times New Roman"/>
-          <w:sz w:val="24"/>
-        </w:rPr>
-        <w:t>erdiri</w:t>
+        <w:t>terdiri</w:t>
       </w:r>
       <w:proofErr w:type="spellEnd"/>
       <w:r>
@@ -9436,14 +9398,7 @@
           <w:rFonts w:ascii="Times New Roman" w:hAnsi="Times New Roman"/>
           <w:sz w:val="24"/>
         </w:rPr>
-        <w:t>dibag</w:t>
-      </w:r>
-      <w:r>
-        <w:rPr>
-          <w:rFonts w:ascii="Times New Roman" w:hAnsi="Times New Roman"/>
-          <w:sz w:val="24"/>
-        </w:rPr>
-        <w:t>i</w:t>
+        <w:t>dibagi</w:t>
       </w:r>
       <w:proofErr w:type="spellEnd"/>
       <w:r>
@@ -16356,7 +16311,23 @@
                 <w:rFonts w:ascii="Times New Roman" w:hAnsi="Times New Roman"/>
                 <w:sz w:val="24"/>
               </w:rPr>
-              <w:t xml:space="preserve"> atas </w:t>
+              <w:t xml:space="preserve"> </w:t>
+            </w:r>
+            <w:proofErr w:type="spellStart"/>
+            <w:r>
+              <w:rPr>
+                <w:rFonts w:ascii="Times New Roman" w:hAnsi="Times New Roman"/>
+                <w:sz w:val="24"/>
+              </w:rPr>
+              <w:t>atas</w:t>
+            </w:r>
+            <w:proofErr w:type="spellEnd"/>
+            <w:r>
+              <w:rPr>
+                <w:rFonts w:ascii="Times New Roman" w:hAnsi="Times New Roman"/>
+                <w:sz w:val="24"/>
+              </w:rPr>
+              <w:t xml:space="preserve"> </w:t>
             </w:r>
             <w:proofErr w:type="spellStart"/>
             <w:r>
@@ -17775,8 +17746,18 @@
           <w:b/>
           <w:sz w:val="24"/>
         </w:rPr>
-        <w:t xml:space="preserve"> Metode</w:t>
-      </w:r>
+        <w:t xml:space="preserve"> </w:t>
+      </w:r>
+      <w:proofErr w:type="spellStart"/>
+      <w:r>
+        <w:rPr>
+          <w:rFonts w:ascii="Times New Roman" w:hAnsi="Times New Roman"/>
+          <w:b/>
+          <w:sz w:val="24"/>
+        </w:rPr>
+        <w:t>Metode</w:t>
+      </w:r>
+      <w:proofErr w:type="spellEnd"/>
     </w:p>
     <w:p>
       <w:pPr>
@@ -18000,14 +17981,7 @@
           <w:rFonts w:ascii="Times New Roman" w:hAnsi="Times New Roman"/>
           <w:sz w:val="24"/>
         </w:rPr>
-        <w:t xml:space="preserve">. </w:t>
-      </w:r>
-      <w:r>
-        <w:rPr>
-          <w:rFonts w:ascii="Times New Roman" w:hAnsi="Times New Roman"/>
-          <w:sz w:val="24"/>
-        </w:rPr>
-        <w:t xml:space="preserve">Decision boundary </w:t>
+        <w:t xml:space="preserve">. Decision boundary </w:t>
       </w:r>
       <w:proofErr w:type="spellStart"/>
       <w:r>
@@ -18531,14 +18505,7 @@
           <w:rFonts w:ascii="Times New Roman" w:hAnsi="Times New Roman"/>
           <w:sz w:val="24"/>
         </w:rPr>
-        <w:t>menun</w:t>
-      </w:r>
-      <w:r>
-        <w:rPr>
-          <w:rFonts w:ascii="Times New Roman" w:hAnsi="Times New Roman"/>
-          <w:sz w:val="24"/>
-        </w:rPr>
-        <w:t>jukkan</w:t>
+        <w:t>menunjukkan</w:t>
       </w:r>
       <w:proofErr w:type="spellEnd"/>
       <w:r>
@@ -18984,14 +18951,7 @@
           <w:rFonts w:ascii="Times New Roman" w:hAnsi="Times New Roman"/>
           <w:sz w:val="24"/>
         </w:rPr>
-        <w:t>gamb</w:t>
-      </w:r>
-      <w:r>
-        <w:rPr>
-          <w:rFonts w:ascii="Times New Roman" w:hAnsi="Times New Roman"/>
-          <w:sz w:val="24"/>
-        </w:rPr>
-        <w:t>ar</w:t>
+        <w:t>gambar</w:t>
       </w:r>
       <w:proofErr w:type="spellEnd"/>
       <w:r>
@@ -19815,14 +19775,7 @@
           <w:rFonts w:ascii="Times New Roman" w:hAnsi="Times New Roman"/>
           <w:sz w:val="24"/>
         </w:rPr>
-        <w:t>maks</w:t>
-      </w:r>
-      <w:r>
-        <w:rPr>
-          <w:rFonts w:ascii="Times New Roman" w:hAnsi="Times New Roman"/>
-          <w:sz w:val="24"/>
-        </w:rPr>
-        <w:t>imal</w:t>
+        <w:t>maksimal</w:t>
       </w:r>
       <w:proofErr w:type="spellEnd"/>
       <w:r>
@@ -20507,15 +20460,7 @@
           <w:color w:val="000000"/>
           <w:sz w:val="24"/>
         </w:rPr>
-        <w:t xml:space="preserve"> multi</w:t>
-      </w:r>
-      <w:r>
-        <w:rPr>
-          <w:rFonts w:ascii="Times New Roman" w:hAnsi="Times New Roman"/>
-          <w:color w:val="000000"/>
-          <w:sz w:val="24"/>
-        </w:rPr>
-        <w:t xml:space="preserve">label </w:t>
+        <w:t xml:space="preserve"> multilabel </w:t>
       </w:r>
       <w:proofErr w:type="spellStart"/>
       <w:r>
@@ -20613,13 +20558,23 @@
           <w:sz w:val="24"/>
         </w:rPr>
       </w:pPr>
-      <w:r>
-        <w:rPr>
-          <w:rFonts w:ascii="Times New Roman" w:hAnsi="Times New Roman"/>
-          <w:color w:val="000000"/>
-          <w:sz w:val="24"/>
-        </w:rPr>
-        <w:t xml:space="preserve">Bagi dataset </w:t>
+      <w:proofErr w:type="spellStart"/>
+      <w:r>
+        <w:rPr>
+          <w:rFonts w:ascii="Times New Roman" w:hAnsi="Times New Roman"/>
+          <w:color w:val="000000"/>
+          <w:sz w:val="24"/>
+        </w:rPr>
+        <w:t>Bagi</w:t>
+      </w:r>
+      <w:proofErr w:type="spellEnd"/>
+      <w:r>
+        <w:rPr>
+          <w:rFonts w:ascii="Times New Roman" w:hAnsi="Times New Roman"/>
+          <w:color w:val="000000"/>
+          <w:sz w:val="24"/>
+        </w:rPr>
+        <w:t xml:space="preserve"> dataset </w:t>
       </w:r>
       <w:proofErr w:type="spellStart"/>
       <w:r>
@@ -21058,15 +21013,25 @@
           <w:color w:val="000000"/>
           <w:sz w:val="24"/>
         </w:rPr>
-        <w:t>. Da</w:t>
-      </w:r>
-      <w:r>
-        <w:rPr>
-          <w:rFonts w:ascii="Times New Roman" w:hAnsi="Times New Roman"/>
-          <w:color w:val="000000"/>
-          <w:sz w:val="24"/>
-        </w:rPr>
-        <w:t xml:space="preserve">lam </w:t>
+        <w:t xml:space="preserve">. </w:t>
+      </w:r>
+      <w:proofErr w:type="spellStart"/>
+      <w:r>
+        <w:rPr>
+          <w:rFonts w:ascii="Times New Roman" w:hAnsi="Times New Roman"/>
+          <w:color w:val="000000"/>
+          <w:sz w:val="24"/>
+        </w:rPr>
+        <w:t>Dalam</w:t>
+      </w:r>
+      <w:proofErr w:type="spellEnd"/>
+      <w:r>
+        <w:rPr>
+          <w:rFonts w:ascii="Times New Roman" w:hAnsi="Times New Roman"/>
+          <w:color w:val="000000"/>
+          <w:sz w:val="24"/>
+        </w:rPr>
+        <w:t xml:space="preserve"> </w:t>
       </w:r>
       <w:proofErr w:type="spellStart"/>
       <w:r>
@@ -21546,15 +21511,7 @@
           <w:color w:val="000000"/>
           <w:sz w:val="24"/>
         </w:rPr>
-        <w:t>Line</w:t>
-      </w:r>
-      <w:r>
-        <w:rPr>
-          <w:rFonts w:ascii="Times New Roman" w:hAnsi="Times New Roman"/>
-          <w:color w:val="000000"/>
-          <w:sz w:val="24"/>
-        </w:rPr>
-        <w:t>arSVC</w:t>
+        <w:t>LinearSVC</w:t>
       </w:r>
       <w:proofErr w:type="spellEnd"/>
       <w:r>
@@ -21950,15 +21907,7 @@
           <w:color w:val="000000"/>
           <w:sz w:val="24"/>
         </w:rPr>
-        <w:t>jumla</w:t>
-      </w:r>
-      <w:r>
-        <w:rPr>
-          <w:rFonts w:ascii="Times New Roman" w:hAnsi="Times New Roman"/>
-          <w:color w:val="000000"/>
-          <w:sz w:val="24"/>
-        </w:rPr>
-        <w:t>h</w:t>
+        <w:t>jumlah</w:t>
       </w:r>
       <w:proofErr w:type="spellEnd"/>
       <w:r>
@@ -22481,15 +22430,7 @@
           <w:color w:val="000000"/>
           <w:sz w:val="24"/>
         </w:rPr>
-        <w:t>Gab</w:t>
-      </w:r>
-      <w:r>
-        <w:rPr>
-          <w:rFonts w:ascii="Times New Roman" w:hAnsi="Times New Roman"/>
-          <w:color w:val="000000"/>
-          <w:sz w:val="24"/>
-        </w:rPr>
-        <w:t>ungkan</w:t>
+        <w:t>Gabungkan</w:t>
       </w:r>
       <w:proofErr w:type="spellEnd"/>
       <w:r>
@@ -22879,15 +22820,7 @@
           <w:color w:val="000000"/>
           <w:sz w:val="24"/>
         </w:rPr>
-        <w:t>sel</w:t>
-      </w:r>
-      <w:r>
-        <w:rPr>
-          <w:rFonts w:ascii="Times New Roman" w:hAnsi="Times New Roman"/>
-          <w:color w:val="000000"/>
-          <w:sz w:val="24"/>
-        </w:rPr>
-        <w:t>esai</w:t>
+        <w:t>selesai</w:t>
       </w:r>
       <w:proofErr w:type="spellEnd"/>
       <w:r>
@@ -22952,6 +22885,7 @@
         </w:rPr>
         <w:t xml:space="preserve">. </w:t>
       </w:r>
+      <w:proofErr w:type="spellStart"/>
       <w:proofErr w:type="gramStart"/>
       <w:r>
         <w:rPr>
@@ -22959,7 +22893,16 @@
           <w:color w:val="000000"/>
           <w:sz w:val="24"/>
         </w:rPr>
-        <w:t>Kini .predict</w:t>
+        <w:t>Kini</w:t>
+      </w:r>
+      <w:proofErr w:type="spellEnd"/>
+      <w:r>
+        <w:rPr>
+          <w:rFonts w:ascii="Times New Roman" w:hAnsi="Times New Roman"/>
+          <w:color w:val="000000"/>
+          <w:sz w:val="24"/>
+        </w:rPr>
+        <w:t xml:space="preserve"> .predict</w:t>
       </w:r>
       <w:proofErr w:type="gramEnd"/>
       <w:r>
@@ -23262,15 +23205,7 @@
           <w:color w:val="000000"/>
           <w:sz w:val="24"/>
         </w:rPr>
-        <w:t>matri</w:t>
-      </w:r>
-      <w:r>
-        <w:rPr>
-          <w:rFonts w:ascii="Times New Roman" w:hAnsi="Times New Roman"/>
-          <w:color w:val="000000"/>
-          <w:sz w:val="24"/>
-        </w:rPr>
-        <w:t>ks</w:t>
+        <w:t>matriks</w:t>
       </w:r>
       <w:proofErr w:type="spellEnd"/>
       <w:r>
@@ -24017,15 +23952,20 @@
     </w:p>
     <w:p>
       <w:pPr>
-        <w:rPr>
-          <w:rFonts w:ascii="Times New Roman" w:hAnsi="Times New Roman"/>
-          <w:sz w:val="24"/>
-        </w:rPr>
-      </w:pPr>
-      <w:r>
-        <w:rPr>
-          <w:rFonts w:ascii="Times New Roman" w:hAnsi="Times New Roman"/>
-          <w:sz w:val="24"/>
+        <w:spacing w:after="200"/>
+        <w:jc w:val="both"/>
+        <w:rPr>
+          <w:rFonts w:ascii="Times New Roman" w:hAnsi="Times New Roman"/>
+          <w:color w:val="auto"/>
+          <w:sz w:val="24"/>
+          <w:lang w:val="en-ID"/>
+        </w:rPr>
+      </w:pPr>
+      <w:r>
+        <w:rPr>
+          <w:rFonts w:ascii="Times New Roman" w:hAnsi="Times New Roman"/>
+          <w:sz w:val="24"/>
+          <w:lang w:val="en-ID"/>
         </w:rPr>
         <w:t xml:space="preserve">Pada </w:t>
       </w:r>
@@ -24034,6 +23974,7 @@
         <w:rPr>
           <w:rFonts w:ascii="Times New Roman" w:hAnsi="Times New Roman"/>
           <w:sz w:val="24"/>
+          <w:lang w:val="en-ID"/>
         </w:rPr>
         <w:t>tahap</w:t>
       </w:r>
@@ -24042,14 +23983,16 @@
         <w:rPr>
           <w:rFonts w:ascii="Times New Roman" w:hAnsi="Times New Roman"/>
           <w:sz w:val="24"/>
-        </w:rPr>
-        <w:t xml:space="preserve"> </w:t>
-      </w:r>
-      <w:proofErr w:type="spellStart"/>
-      <w:r>
-        <w:rPr>
-          <w:rFonts w:ascii="Times New Roman" w:hAnsi="Times New Roman"/>
-          <w:sz w:val="24"/>
+          <w:lang w:val="en-ID"/>
+        </w:rPr>
+        <w:t xml:space="preserve"> </w:t>
+      </w:r>
+      <w:proofErr w:type="spellStart"/>
+      <w:r>
+        <w:rPr>
+          <w:rFonts w:ascii="Times New Roman" w:hAnsi="Times New Roman"/>
+          <w:sz w:val="24"/>
+          <w:lang w:val="en-ID"/>
         </w:rPr>
         <w:t>ini</w:t>
       </w:r>
@@ -24058,61 +24001,43 @@
         <w:rPr>
           <w:rFonts w:ascii="Times New Roman" w:hAnsi="Times New Roman"/>
           <w:sz w:val="24"/>
-        </w:rPr>
-        <w:t xml:space="preserve"> </w:t>
-      </w:r>
-      <w:proofErr w:type="spellStart"/>
-      <w:r>
-        <w:rPr>
-          <w:rFonts w:ascii="Times New Roman" w:hAnsi="Times New Roman"/>
-          <w:sz w:val="24"/>
-        </w:rPr>
-        <w:t>di</w:t>
-      </w:r>
-      <w:r>
-        <w:rPr>
-          <w:rFonts w:ascii="Times New Roman" w:hAnsi="Times New Roman"/>
-          <w:sz w:val="24"/>
-        </w:rPr>
-        <w:t>lakukan</w:t>
-      </w:r>
-      <w:proofErr w:type="spellEnd"/>
-      <w:r>
-        <w:rPr>
-          <w:rFonts w:ascii="Times New Roman" w:hAnsi="Times New Roman"/>
-          <w:sz w:val="24"/>
-        </w:rPr>
-        <w:t xml:space="preserve"> </w:t>
-      </w:r>
-      <w:proofErr w:type="spellStart"/>
-      <w:r>
-        <w:rPr>
-          <w:rFonts w:ascii="Times New Roman" w:hAnsi="Times New Roman"/>
-          <w:sz w:val="24"/>
-        </w:rPr>
-        <w:t>pra</w:t>
-      </w:r>
-      <w:proofErr w:type="spellEnd"/>
-      <w:r>
-        <w:rPr>
-          <w:rFonts w:ascii="Times New Roman" w:hAnsi="Times New Roman"/>
-          <w:sz w:val="24"/>
-        </w:rPr>
-        <w:t xml:space="preserve"> </w:t>
-      </w:r>
-      <w:proofErr w:type="spellStart"/>
-      <w:r>
-        <w:rPr>
-          <w:rFonts w:ascii="Times New Roman" w:hAnsi="Times New Roman"/>
-          <w:sz w:val="24"/>
-        </w:rPr>
-        <w:t>pemrosesan</w:t>
-      </w:r>
-      <w:proofErr w:type="spellEnd"/>
-      <w:r>
-        <w:rPr>
-          <w:rFonts w:ascii="Times New Roman" w:hAnsi="Times New Roman"/>
-          <w:sz w:val="24"/>
+          <w:lang w:val="en-ID"/>
+        </w:rPr>
+        <w:t xml:space="preserve"> </w:t>
+      </w:r>
+      <w:proofErr w:type="spellStart"/>
+      <w:r>
+        <w:rPr>
+          <w:rFonts w:ascii="Times New Roman" w:hAnsi="Times New Roman"/>
+          <w:sz w:val="24"/>
+          <w:lang w:val="en-ID"/>
+        </w:rPr>
+        <w:t>dilakukan</w:t>
+      </w:r>
+      <w:proofErr w:type="spellEnd"/>
+      <w:r>
+        <w:rPr>
+          <w:rFonts w:ascii="Times New Roman" w:hAnsi="Times New Roman"/>
+          <w:sz w:val="24"/>
+          <w:lang w:val="en-ID"/>
+        </w:rPr>
+        <w:t xml:space="preserve"> </w:t>
+      </w:r>
+      <w:proofErr w:type="spellStart"/>
+      <w:r>
+        <w:rPr>
+          <w:rFonts w:ascii="Times New Roman" w:hAnsi="Times New Roman"/>
+          <w:sz w:val="24"/>
+          <w:lang w:val="en-ID"/>
+        </w:rPr>
+        <w:t>pra-pemrosesan</w:t>
+      </w:r>
+      <w:proofErr w:type="spellEnd"/>
+      <w:r>
+        <w:rPr>
+          <w:rFonts w:ascii="Times New Roman" w:hAnsi="Times New Roman"/>
+          <w:sz w:val="24"/>
+          <w:lang w:val="en-ID"/>
         </w:rPr>
         <w:t xml:space="preserve"> data </w:t>
       </w:r>
@@ -24121,6 +24046,7 @@
         <w:rPr>
           <w:rFonts w:ascii="Times New Roman" w:hAnsi="Times New Roman"/>
           <w:sz w:val="24"/>
+          <w:lang w:val="en-ID"/>
         </w:rPr>
         <w:t>dengan</w:t>
       </w:r>
@@ -24129,14 +24055,16 @@
         <w:rPr>
           <w:rFonts w:ascii="Times New Roman" w:hAnsi="Times New Roman"/>
           <w:sz w:val="24"/>
-        </w:rPr>
-        <w:t xml:space="preserve"> </w:t>
-      </w:r>
-      <w:proofErr w:type="spellStart"/>
-      <w:r>
-        <w:rPr>
-          <w:rFonts w:ascii="Times New Roman" w:hAnsi="Times New Roman"/>
-          <w:sz w:val="24"/>
+          <w:lang w:val="en-ID"/>
+        </w:rPr>
+        <w:t xml:space="preserve"> </w:t>
+      </w:r>
+      <w:proofErr w:type="spellStart"/>
+      <w:r>
+        <w:rPr>
+          <w:rFonts w:ascii="Times New Roman" w:hAnsi="Times New Roman"/>
+          <w:sz w:val="24"/>
+          <w:lang w:val="en-ID"/>
         </w:rPr>
         <w:t>mengolah</w:t>
       </w:r>
@@ -24145,6 +24073,7 @@
         <w:rPr>
           <w:rFonts w:ascii="Times New Roman" w:hAnsi="Times New Roman"/>
           <w:sz w:val="24"/>
+          <w:lang w:val="en-ID"/>
         </w:rPr>
         <w:t xml:space="preserve"> data pada dataset yang </w:t>
       </w:r>
@@ -24153,6 +24082,7 @@
         <w:rPr>
           <w:rFonts w:ascii="Times New Roman" w:hAnsi="Times New Roman"/>
           <w:sz w:val="24"/>
+          <w:lang w:val="en-ID"/>
         </w:rPr>
         <w:t>masih</w:t>
       </w:r>
@@ -24161,14 +24091,16 @@
         <w:rPr>
           <w:rFonts w:ascii="Times New Roman" w:hAnsi="Times New Roman"/>
           <w:sz w:val="24"/>
-        </w:rPr>
-        <w:t xml:space="preserve"> </w:t>
-      </w:r>
-      <w:proofErr w:type="spellStart"/>
-      <w:r>
-        <w:rPr>
-          <w:rFonts w:ascii="Times New Roman" w:hAnsi="Times New Roman"/>
-          <w:sz w:val="24"/>
+          <w:lang w:val="en-ID"/>
+        </w:rPr>
+        <w:t xml:space="preserve"> </w:t>
+      </w:r>
+      <w:proofErr w:type="spellStart"/>
+      <w:r>
+        <w:rPr>
+          <w:rFonts w:ascii="Times New Roman" w:hAnsi="Times New Roman"/>
+          <w:sz w:val="24"/>
+          <w:lang w:val="en-ID"/>
         </w:rPr>
         <w:t>terdapat</w:t>
       </w:r>
@@ -24177,14 +24109,88 @@
         <w:rPr>
           <w:rFonts w:ascii="Times New Roman" w:hAnsi="Times New Roman"/>
           <w:sz w:val="24"/>
-        </w:rPr>
-        <w:t xml:space="preserve"> noise </w:t>
-      </w:r>
-      <w:proofErr w:type="spellStart"/>
-      <w:r>
-        <w:rPr>
-          <w:rFonts w:ascii="Times New Roman" w:hAnsi="Times New Roman"/>
-          <w:sz w:val="24"/>
+          <w:lang w:val="en-ID"/>
+        </w:rPr>
+        <w:t xml:space="preserve"> noise, </w:t>
+      </w:r>
+      <w:proofErr w:type="spellStart"/>
+      <w:r>
+        <w:rPr>
+          <w:rFonts w:ascii="Times New Roman" w:hAnsi="Times New Roman"/>
+          <w:sz w:val="24"/>
+          <w:lang w:val="en-ID"/>
+        </w:rPr>
+        <w:t>tidak</w:t>
+      </w:r>
+      <w:proofErr w:type="spellEnd"/>
+      <w:r>
+        <w:rPr>
+          <w:rFonts w:ascii="Times New Roman" w:hAnsi="Times New Roman"/>
+          <w:sz w:val="24"/>
+          <w:lang w:val="en-ID"/>
+        </w:rPr>
+        <w:t xml:space="preserve"> </w:t>
+      </w:r>
+      <w:proofErr w:type="spellStart"/>
+      <w:r>
+        <w:rPr>
+          <w:rFonts w:ascii="Times New Roman" w:hAnsi="Times New Roman"/>
+          <w:sz w:val="24"/>
+          <w:lang w:val="en-ID"/>
+        </w:rPr>
+        <w:t>lengkap</w:t>
+      </w:r>
+      <w:proofErr w:type="spellEnd"/>
+      <w:r>
+        <w:rPr>
+          <w:rFonts w:ascii="Times New Roman" w:hAnsi="Times New Roman"/>
+          <w:sz w:val="24"/>
+          <w:lang w:val="en-ID"/>
+        </w:rPr>
+        <w:t xml:space="preserve"> dan </w:t>
+      </w:r>
+      <w:proofErr w:type="spellStart"/>
+      <w:r>
+        <w:rPr>
+          <w:rFonts w:ascii="Times New Roman" w:hAnsi="Times New Roman"/>
+          <w:sz w:val="24"/>
+          <w:lang w:val="en-ID"/>
+        </w:rPr>
+        <w:t>tidak</w:t>
+      </w:r>
+      <w:proofErr w:type="spellEnd"/>
+      <w:r>
+        <w:rPr>
+          <w:rFonts w:ascii="Times New Roman" w:hAnsi="Times New Roman"/>
+          <w:sz w:val="24"/>
+          <w:lang w:val="en-ID"/>
+        </w:rPr>
+        <w:t xml:space="preserve"> </w:t>
+      </w:r>
+      <w:proofErr w:type="spellStart"/>
+      <w:r>
+        <w:rPr>
+          <w:rFonts w:ascii="Times New Roman" w:hAnsi="Times New Roman"/>
+          <w:sz w:val="24"/>
+          <w:lang w:val="en-ID"/>
+        </w:rPr>
+        <w:t>konsisten</w:t>
+      </w:r>
+      <w:proofErr w:type="spellEnd"/>
+      <w:r>
+        <w:rPr>
+          <w:rFonts w:ascii="Times New Roman" w:hAnsi="Times New Roman"/>
+          <w:sz w:val="24"/>
+          <w:lang w:val="en-ID"/>
+        </w:rPr>
+        <w:t xml:space="preserve"> </w:t>
+      </w:r>
+      <w:proofErr w:type="spellStart"/>
+      <w:r>
+        <w:rPr>
+          <w:rFonts w:ascii="Times New Roman" w:hAnsi="Times New Roman"/>
+          <w:sz w:val="24"/>
+          <w:lang w:val="en-ID"/>
         </w:rPr>
         <w:t>serta</w:t>
       </w:r>
@@ -24193,14 +24199,16 @@
         <w:rPr>
           <w:rFonts w:ascii="Times New Roman" w:hAnsi="Times New Roman"/>
           <w:sz w:val="24"/>
-        </w:rPr>
-        <w:t xml:space="preserve"> </w:t>
-      </w:r>
-      <w:proofErr w:type="spellStart"/>
-      <w:r>
-        <w:rPr>
-          <w:rFonts w:ascii="Times New Roman" w:hAnsi="Times New Roman"/>
-          <w:sz w:val="24"/>
+          <w:lang w:val="en-ID"/>
+        </w:rPr>
+        <w:t xml:space="preserve"> </w:t>
+      </w:r>
+      <w:proofErr w:type="spellStart"/>
+      <w:r>
+        <w:rPr>
+          <w:rFonts w:ascii="Times New Roman" w:hAnsi="Times New Roman"/>
+          <w:sz w:val="24"/>
+          <w:lang w:val="en-ID"/>
         </w:rPr>
         <w:t>menghilangkan</w:t>
       </w:r>
@@ -24209,6 +24217,7 @@
         <w:rPr>
           <w:rFonts w:ascii="Times New Roman" w:hAnsi="Times New Roman"/>
           <w:sz w:val="24"/>
+          <w:lang w:val="en-ID"/>
         </w:rPr>
         <w:t xml:space="preserve"> kata </w:t>
       </w:r>
@@ -24217,6 +24226,7 @@
         <w:rPr>
           <w:rFonts w:ascii="Times New Roman" w:hAnsi="Times New Roman"/>
           <w:sz w:val="24"/>
+          <w:lang w:val="en-ID"/>
         </w:rPr>
         <w:t>kata</w:t>
       </w:r>
@@ -24225,6 +24235,7 @@
         <w:rPr>
           <w:rFonts w:ascii="Times New Roman" w:hAnsi="Times New Roman"/>
           <w:sz w:val="24"/>
+          <w:lang w:val="en-ID"/>
         </w:rPr>
         <w:t xml:space="preserve"> yang </w:t>
       </w:r>
@@ -24233,6 +24244,7 @@
         <w:rPr>
           <w:rFonts w:ascii="Times New Roman" w:hAnsi="Times New Roman"/>
           <w:sz w:val="24"/>
+          <w:lang w:val="en-ID"/>
         </w:rPr>
         <w:t>tidak</w:t>
       </w:r>
@@ -24241,24 +24253,209 @@
         <w:rPr>
           <w:rFonts w:ascii="Times New Roman" w:hAnsi="Times New Roman"/>
           <w:sz w:val="24"/>
-        </w:rPr>
-        <w:t xml:space="preserve"> </w:t>
-      </w:r>
-      <w:proofErr w:type="spellStart"/>
-      <w:r>
-        <w:rPr>
-          <w:rFonts w:ascii="Times New Roman" w:hAnsi="Times New Roman"/>
-          <w:sz w:val="24"/>
-        </w:rPr>
-        <w:t>diperlukan</w:t>
-      </w:r>
-      <w:proofErr w:type="spellEnd"/>
-      <w:r>
-        <w:rPr>
-          <w:rFonts w:ascii="Times New Roman" w:hAnsi="Times New Roman"/>
-          <w:sz w:val="24"/>
-        </w:rPr>
-        <w:t>.</w:t>
+          <w:lang w:val="en-ID"/>
+        </w:rPr>
+        <w:t xml:space="preserve"> </w:t>
+      </w:r>
+      <w:proofErr w:type="spellStart"/>
+      <w:proofErr w:type="gramStart"/>
+      <w:r>
+        <w:rPr>
+          <w:rFonts w:ascii="Times New Roman" w:hAnsi="Times New Roman"/>
+          <w:sz w:val="24"/>
+          <w:lang w:val="en-ID"/>
+        </w:rPr>
+        <w:t>diperlukan.Teknik</w:t>
+      </w:r>
+      <w:proofErr w:type="spellEnd"/>
+      <w:proofErr w:type="gramEnd"/>
+      <w:r>
+        <w:rPr>
+          <w:rFonts w:ascii="Times New Roman" w:hAnsi="Times New Roman"/>
+          <w:sz w:val="24"/>
+          <w:lang w:val="en-ID"/>
+        </w:rPr>
+        <w:t xml:space="preserve"> </w:t>
+      </w:r>
+      <w:proofErr w:type="spellStart"/>
+      <w:r>
+        <w:rPr>
+          <w:rFonts w:ascii="Times New Roman" w:hAnsi="Times New Roman"/>
+          <w:sz w:val="24"/>
+          <w:lang w:val="en-ID"/>
+        </w:rPr>
+        <w:t>pra-pemrosesan</w:t>
+      </w:r>
+      <w:proofErr w:type="spellEnd"/>
+      <w:r>
+        <w:rPr>
+          <w:rFonts w:ascii="Times New Roman" w:hAnsi="Times New Roman"/>
+          <w:sz w:val="24"/>
+          <w:lang w:val="en-ID"/>
+        </w:rPr>
+        <w:t xml:space="preserve"> data </w:t>
+      </w:r>
+      <w:proofErr w:type="spellStart"/>
+      <w:r>
+        <w:rPr>
+          <w:rFonts w:ascii="Times New Roman" w:hAnsi="Times New Roman"/>
+          <w:sz w:val="24"/>
+          <w:lang w:val="en-ID"/>
+        </w:rPr>
+        <w:t>dapat</w:t>
+      </w:r>
+      <w:proofErr w:type="spellEnd"/>
+      <w:r>
+        <w:rPr>
+          <w:rFonts w:ascii="Times New Roman" w:hAnsi="Times New Roman"/>
+          <w:sz w:val="24"/>
+          <w:lang w:val="en-ID"/>
+        </w:rPr>
+        <w:t xml:space="preserve"> </w:t>
+      </w:r>
+      <w:proofErr w:type="spellStart"/>
+      <w:r>
+        <w:rPr>
+          <w:rFonts w:ascii="Times New Roman" w:hAnsi="Times New Roman"/>
+          <w:sz w:val="24"/>
+          <w:lang w:val="en-ID"/>
+        </w:rPr>
+        <w:t>meningkatkan</w:t>
+      </w:r>
+      <w:proofErr w:type="spellEnd"/>
+      <w:r>
+        <w:rPr>
+          <w:rFonts w:ascii="Times New Roman" w:hAnsi="Times New Roman"/>
+          <w:sz w:val="24"/>
+          <w:lang w:val="en-ID"/>
+        </w:rPr>
+        <w:t xml:space="preserve"> </w:t>
+      </w:r>
+      <w:proofErr w:type="spellStart"/>
+      <w:r>
+        <w:rPr>
+          <w:rFonts w:ascii="Times New Roman" w:hAnsi="Times New Roman"/>
+          <w:sz w:val="24"/>
+          <w:lang w:val="en-ID"/>
+        </w:rPr>
+        <w:t>kualitas</w:t>
+      </w:r>
+      <w:proofErr w:type="spellEnd"/>
+      <w:r>
+        <w:rPr>
+          <w:rFonts w:ascii="Times New Roman" w:hAnsi="Times New Roman"/>
+          <w:sz w:val="24"/>
+          <w:lang w:val="en-ID"/>
+        </w:rPr>
+        <w:t xml:space="preserve"> data, </w:t>
+      </w:r>
+      <w:proofErr w:type="spellStart"/>
+      <w:r>
+        <w:rPr>
+          <w:rFonts w:ascii="Times New Roman" w:hAnsi="Times New Roman"/>
+          <w:sz w:val="24"/>
+          <w:lang w:val="en-ID"/>
+        </w:rPr>
+        <w:t>sehingga</w:t>
+      </w:r>
+      <w:proofErr w:type="spellEnd"/>
+      <w:r>
+        <w:rPr>
+          <w:rFonts w:ascii="Times New Roman" w:hAnsi="Times New Roman"/>
+          <w:sz w:val="24"/>
+          <w:lang w:val="en-ID"/>
+        </w:rPr>
+        <w:t xml:space="preserve"> </w:t>
+      </w:r>
+      <w:proofErr w:type="spellStart"/>
+      <w:r>
+        <w:rPr>
+          <w:rFonts w:ascii="Times New Roman" w:hAnsi="Times New Roman"/>
+          <w:sz w:val="24"/>
+          <w:lang w:val="en-ID"/>
+        </w:rPr>
+        <w:t>membantu</w:t>
+      </w:r>
+      <w:proofErr w:type="spellEnd"/>
+      <w:r>
+        <w:rPr>
+          <w:rFonts w:ascii="Times New Roman" w:hAnsi="Times New Roman"/>
+          <w:sz w:val="24"/>
+          <w:lang w:val="en-ID"/>
+        </w:rPr>
+        <w:t xml:space="preserve"> </w:t>
+      </w:r>
+      <w:proofErr w:type="spellStart"/>
+      <w:r>
+        <w:rPr>
+          <w:rFonts w:ascii="Times New Roman" w:hAnsi="Times New Roman"/>
+          <w:sz w:val="24"/>
+          <w:lang w:val="en-ID"/>
+        </w:rPr>
+        <w:t>meningkatkan</w:t>
+      </w:r>
+      <w:proofErr w:type="spellEnd"/>
+      <w:r>
+        <w:rPr>
+          <w:rFonts w:ascii="Times New Roman" w:hAnsi="Times New Roman"/>
+          <w:sz w:val="24"/>
+          <w:lang w:val="en-ID"/>
+        </w:rPr>
+        <w:t xml:space="preserve"> </w:t>
+      </w:r>
+      <w:proofErr w:type="spellStart"/>
+      <w:r>
+        <w:rPr>
+          <w:rFonts w:ascii="Times New Roman" w:hAnsi="Times New Roman"/>
+          <w:sz w:val="24"/>
+          <w:lang w:val="en-ID"/>
+        </w:rPr>
+        <w:t>akurasi</w:t>
+      </w:r>
+      <w:proofErr w:type="spellEnd"/>
+      <w:r>
+        <w:rPr>
+          <w:rFonts w:ascii="Times New Roman" w:hAnsi="Times New Roman"/>
+          <w:sz w:val="24"/>
+          <w:lang w:val="en-ID"/>
+        </w:rPr>
+        <w:t xml:space="preserve"> dan </w:t>
+      </w:r>
+      <w:proofErr w:type="spellStart"/>
+      <w:r>
+        <w:rPr>
+          <w:rFonts w:ascii="Times New Roman" w:hAnsi="Times New Roman"/>
+          <w:sz w:val="24"/>
+          <w:lang w:val="en-ID"/>
+        </w:rPr>
+        <w:t>efisiensi</w:t>
+      </w:r>
+      <w:proofErr w:type="spellEnd"/>
+      <w:r>
+        <w:rPr>
+          <w:rFonts w:ascii="Times New Roman" w:hAnsi="Times New Roman"/>
+          <w:sz w:val="24"/>
+          <w:lang w:val="en-ID"/>
+        </w:rPr>
+        <w:t>[</w:t>
+      </w:r>
+      <w:proofErr w:type="spellStart"/>
+      <w:r>
+        <w:rPr>
+          <w:rFonts w:ascii="Times New Roman" w:hAnsi="Times New Roman"/>
+          <w:sz w:val="24"/>
+          <w:lang w:val="en-ID"/>
+        </w:rPr>
+        <w:t>buku</w:t>
+      </w:r>
+      <w:proofErr w:type="spellEnd"/>
+      <w:r>
+        <w:rPr>
+          <w:rFonts w:ascii="Times New Roman" w:hAnsi="Times New Roman"/>
+          <w:sz w:val="24"/>
+          <w:lang w:val="en-ID"/>
+        </w:rPr>
+        <w:t>].</w:t>
       </w:r>
     </w:p>
     <w:p>
@@ -24287,6 +24484,455 @@
           <w:sz w:val="24"/>
         </w:rPr>
       </w:pPr>
+      <w:r>
+        <w:rPr>
+          <w:rFonts w:ascii="Times New Roman" w:hAnsi="Times New Roman"/>
+          <w:sz w:val="24"/>
+        </w:rPr>
+        <w:t xml:space="preserve">Pada </w:t>
+      </w:r>
+      <w:proofErr w:type="spellStart"/>
+      <w:r>
+        <w:rPr>
+          <w:rFonts w:ascii="Times New Roman" w:hAnsi="Times New Roman"/>
+          <w:sz w:val="24"/>
+        </w:rPr>
+        <w:t>tahap</w:t>
+      </w:r>
+      <w:proofErr w:type="spellEnd"/>
+      <w:r>
+        <w:rPr>
+          <w:rFonts w:ascii="Times New Roman" w:hAnsi="Times New Roman"/>
+          <w:sz w:val="24"/>
+        </w:rPr>
+        <w:t xml:space="preserve"> </w:t>
+      </w:r>
+      <w:proofErr w:type="spellStart"/>
+      <w:r>
+        <w:rPr>
+          <w:rFonts w:ascii="Times New Roman" w:hAnsi="Times New Roman"/>
+          <w:sz w:val="24"/>
+        </w:rPr>
+        <w:t>ini</w:t>
+      </w:r>
+      <w:proofErr w:type="spellEnd"/>
+      <w:r>
+        <w:rPr>
+          <w:rFonts w:ascii="Times New Roman" w:hAnsi="Times New Roman"/>
+          <w:sz w:val="24"/>
+        </w:rPr>
+        <w:t xml:space="preserve"> </w:t>
+      </w:r>
+      <w:proofErr w:type="spellStart"/>
+      <w:r>
+        <w:rPr>
+          <w:rFonts w:ascii="Times New Roman" w:hAnsi="Times New Roman"/>
+          <w:sz w:val="24"/>
+        </w:rPr>
+        <w:t>dilakukan</w:t>
+      </w:r>
+      <w:proofErr w:type="spellEnd"/>
+      <w:r>
+        <w:rPr>
+          <w:rFonts w:ascii="Times New Roman" w:hAnsi="Times New Roman"/>
+          <w:sz w:val="24"/>
+        </w:rPr>
+        <w:t xml:space="preserve"> </w:t>
+      </w:r>
+      <w:proofErr w:type="spellStart"/>
+      <w:r>
+        <w:rPr>
+          <w:rFonts w:ascii="Times New Roman" w:hAnsi="Times New Roman"/>
+          <w:sz w:val="24"/>
+        </w:rPr>
+        <w:t>pembersihan</w:t>
+      </w:r>
+      <w:proofErr w:type="spellEnd"/>
+      <w:r>
+        <w:rPr>
+          <w:rFonts w:ascii="Times New Roman" w:hAnsi="Times New Roman"/>
+          <w:sz w:val="24"/>
+        </w:rPr>
+        <w:t xml:space="preserve"> </w:t>
+      </w:r>
+      <w:proofErr w:type="spellStart"/>
+      <w:r>
+        <w:rPr>
+          <w:rFonts w:ascii="Times New Roman" w:hAnsi="Times New Roman"/>
+          <w:sz w:val="24"/>
+        </w:rPr>
+        <w:t>terhadap</w:t>
+      </w:r>
+      <w:proofErr w:type="spellEnd"/>
+      <w:r>
+        <w:rPr>
+          <w:rFonts w:ascii="Times New Roman" w:hAnsi="Times New Roman"/>
+          <w:sz w:val="24"/>
+        </w:rPr>
+        <w:t xml:space="preserve"> data yang </w:t>
+      </w:r>
+      <w:proofErr w:type="spellStart"/>
+      <w:r>
+        <w:rPr>
+          <w:rFonts w:ascii="Times New Roman" w:hAnsi="Times New Roman"/>
+          <w:sz w:val="24"/>
+        </w:rPr>
+        <w:t>tidak</w:t>
+      </w:r>
+      <w:proofErr w:type="spellEnd"/>
+      <w:r>
+        <w:rPr>
+          <w:rFonts w:ascii="Times New Roman" w:hAnsi="Times New Roman"/>
+          <w:sz w:val="24"/>
+        </w:rPr>
+        <w:t xml:space="preserve"> </w:t>
+      </w:r>
+      <w:proofErr w:type="spellStart"/>
+      <w:r>
+        <w:rPr>
+          <w:rFonts w:ascii="Times New Roman" w:hAnsi="Times New Roman"/>
+          <w:sz w:val="24"/>
+        </w:rPr>
+        <w:t>lengkap</w:t>
+      </w:r>
+      <w:proofErr w:type="spellEnd"/>
+      <w:r>
+        <w:rPr>
+          <w:rFonts w:ascii="Times New Roman" w:hAnsi="Times New Roman"/>
+          <w:sz w:val="24"/>
+        </w:rPr>
+        <w:t xml:space="preserve">, </w:t>
+      </w:r>
+      <w:r>
+        <w:rPr>
+          <w:rFonts w:ascii="Times New Roman" w:hAnsi="Times New Roman"/>
+          <w:i/>
+          <w:iCs/>
+          <w:sz w:val="24"/>
+        </w:rPr>
+        <w:t xml:space="preserve">noise, </w:t>
+      </w:r>
+      <w:r>
+        <w:rPr>
+          <w:rFonts w:ascii="Times New Roman" w:hAnsi="Times New Roman"/>
+          <w:sz w:val="24"/>
+        </w:rPr>
+        <w:t xml:space="preserve">dan data yang </w:t>
+      </w:r>
+      <w:proofErr w:type="spellStart"/>
+      <w:r>
+        <w:rPr>
+          <w:rFonts w:ascii="Times New Roman" w:hAnsi="Times New Roman"/>
+          <w:sz w:val="24"/>
+        </w:rPr>
+        <w:t>tidak</w:t>
+      </w:r>
+      <w:proofErr w:type="spellEnd"/>
+      <w:r>
+        <w:rPr>
+          <w:rFonts w:ascii="Times New Roman" w:hAnsi="Times New Roman"/>
+          <w:sz w:val="24"/>
+        </w:rPr>
+        <w:t xml:space="preserve"> </w:t>
+      </w:r>
+      <w:proofErr w:type="spellStart"/>
+      <w:r>
+        <w:rPr>
+          <w:rFonts w:ascii="Times New Roman" w:hAnsi="Times New Roman"/>
+          <w:sz w:val="24"/>
+        </w:rPr>
+        <w:t>konsisten</w:t>
+      </w:r>
+      <w:proofErr w:type="spellEnd"/>
+      <w:r>
+        <w:rPr>
+          <w:rFonts w:ascii="Times New Roman" w:hAnsi="Times New Roman"/>
+          <w:sz w:val="24"/>
+        </w:rPr>
+        <w:t xml:space="preserve">. </w:t>
+      </w:r>
+      <w:r>
+        <w:rPr>
+          <w:rFonts w:ascii="Times New Roman" w:hAnsi="Times New Roman"/>
+          <w:i/>
+          <w:iCs/>
+          <w:sz w:val="24"/>
+        </w:rPr>
+        <w:t>Data cleaning</w:t>
+      </w:r>
+      <w:r>
+        <w:rPr>
+          <w:rFonts w:ascii="Times New Roman" w:hAnsi="Times New Roman"/>
+          <w:sz w:val="24"/>
+        </w:rPr>
+        <w:t xml:space="preserve"> </w:t>
+      </w:r>
+      <w:proofErr w:type="spellStart"/>
+      <w:r>
+        <w:rPr>
+          <w:rFonts w:ascii="Times New Roman" w:hAnsi="Times New Roman"/>
+          <w:sz w:val="24"/>
+        </w:rPr>
+        <w:t>akan</w:t>
+      </w:r>
+      <w:proofErr w:type="spellEnd"/>
+      <w:r>
+        <w:rPr>
+          <w:rFonts w:ascii="Times New Roman" w:hAnsi="Times New Roman"/>
+          <w:i/>
+          <w:iCs/>
+          <w:sz w:val="24"/>
+        </w:rPr>
+        <w:t xml:space="preserve"> </w:t>
+      </w:r>
+      <w:proofErr w:type="spellStart"/>
+      <w:r>
+        <w:rPr>
+          <w:rFonts w:ascii="Times New Roman" w:hAnsi="Times New Roman"/>
+          <w:sz w:val="24"/>
+        </w:rPr>
+        <w:t>mencoba</w:t>
+      </w:r>
+      <w:proofErr w:type="spellEnd"/>
+      <w:r>
+        <w:rPr>
+          <w:rFonts w:ascii="Times New Roman" w:hAnsi="Times New Roman"/>
+          <w:sz w:val="24"/>
+        </w:rPr>
+        <w:t xml:space="preserve"> </w:t>
+      </w:r>
+      <w:proofErr w:type="spellStart"/>
+      <w:r>
+        <w:rPr>
+          <w:rFonts w:ascii="Times New Roman" w:hAnsi="Times New Roman"/>
+          <w:sz w:val="24"/>
+        </w:rPr>
+        <w:t>untuk</w:t>
+      </w:r>
+      <w:proofErr w:type="spellEnd"/>
+      <w:r>
+        <w:rPr>
+          <w:rFonts w:ascii="Times New Roman" w:hAnsi="Times New Roman"/>
+          <w:sz w:val="24"/>
+        </w:rPr>
+        <w:t xml:space="preserve"> </w:t>
+      </w:r>
+      <w:proofErr w:type="spellStart"/>
+      <w:r>
+        <w:rPr>
+          <w:rFonts w:ascii="Times New Roman" w:hAnsi="Times New Roman"/>
+          <w:sz w:val="24"/>
+        </w:rPr>
+        <w:t>mengisi</w:t>
+      </w:r>
+      <w:proofErr w:type="spellEnd"/>
+      <w:r>
+        <w:rPr>
+          <w:rFonts w:ascii="Times New Roman" w:hAnsi="Times New Roman"/>
+          <w:sz w:val="24"/>
+        </w:rPr>
+        <w:t xml:space="preserve"> data-data yang </w:t>
+      </w:r>
+      <w:proofErr w:type="spellStart"/>
+      <w:r>
+        <w:rPr>
+          <w:rFonts w:ascii="Times New Roman" w:hAnsi="Times New Roman"/>
+          <w:sz w:val="24"/>
+        </w:rPr>
+        <w:t>tidak</w:t>
+      </w:r>
+      <w:proofErr w:type="spellEnd"/>
+      <w:r>
+        <w:rPr>
+          <w:rFonts w:ascii="Times New Roman" w:hAnsi="Times New Roman"/>
+          <w:sz w:val="24"/>
+        </w:rPr>
+        <w:t xml:space="preserve"> </w:t>
+      </w:r>
+      <w:proofErr w:type="spellStart"/>
+      <w:r>
+        <w:rPr>
+          <w:rFonts w:ascii="Times New Roman" w:hAnsi="Times New Roman"/>
+          <w:sz w:val="24"/>
+        </w:rPr>
+        <w:t>lengkap</w:t>
+      </w:r>
+      <w:proofErr w:type="spellEnd"/>
+      <w:r>
+        <w:rPr>
+          <w:rFonts w:ascii="Times New Roman" w:hAnsi="Times New Roman"/>
+          <w:sz w:val="24"/>
+        </w:rPr>
+        <w:t xml:space="preserve">, </w:t>
+      </w:r>
+      <w:proofErr w:type="spellStart"/>
+      <w:r>
+        <w:rPr>
+          <w:rFonts w:ascii="Times New Roman" w:hAnsi="Times New Roman"/>
+          <w:sz w:val="24"/>
+        </w:rPr>
+        <w:t>menghaluskan</w:t>
+      </w:r>
+      <w:proofErr w:type="spellEnd"/>
+      <w:r>
+        <w:rPr>
+          <w:rFonts w:ascii="Times New Roman" w:hAnsi="Times New Roman"/>
+          <w:sz w:val="24"/>
+        </w:rPr>
+        <w:t xml:space="preserve"> </w:t>
+      </w:r>
+      <w:r>
+        <w:rPr>
+          <w:rFonts w:ascii="Times New Roman" w:hAnsi="Times New Roman"/>
+          <w:i/>
+          <w:iCs/>
+          <w:sz w:val="24"/>
+        </w:rPr>
+        <w:t>noise</w:t>
+      </w:r>
+      <w:r>
+        <w:rPr>
+          <w:rFonts w:ascii="Times New Roman" w:hAnsi="Times New Roman"/>
+          <w:sz w:val="24"/>
+        </w:rPr>
+        <w:t xml:space="preserve"> </w:t>
+      </w:r>
+      <w:proofErr w:type="spellStart"/>
+      <w:r>
+        <w:rPr>
+          <w:rFonts w:ascii="Times New Roman" w:hAnsi="Times New Roman"/>
+          <w:sz w:val="24"/>
+        </w:rPr>
+        <w:t>saat</w:t>
+      </w:r>
+      <w:proofErr w:type="spellEnd"/>
+      <w:r>
+        <w:rPr>
+          <w:rFonts w:ascii="Times New Roman" w:hAnsi="Times New Roman"/>
+          <w:sz w:val="24"/>
+        </w:rPr>
+        <w:t xml:space="preserve"> </w:t>
+      </w:r>
+      <w:proofErr w:type="spellStart"/>
+      <w:r>
+        <w:rPr>
+          <w:rFonts w:ascii="Times New Roman" w:hAnsi="Times New Roman"/>
+          <w:sz w:val="24"/>
+        </w:rPr>
+        <w:t>mengidentifikasi</w:t>
+      </w:r>
+      <w:proofErr w:type="spellEnd"/>
+      <w:r>
+        <w:rPr>
+          <w:rFonts w:ascii="Times New Roman" w:hAnsi="Times New Roman"/>
+          <w:sz w:val="24"/>
+        </w:rPr>
+        <w:t xml:space="preserve"> </w:t>
+      </w:r>
+      <w:r>
+        <w:rPr>
+          <w:rFonts w:ascii="Times New Roman" w:hAnsi="Times New Roman"/>
+          <w:i/>
+          <w:iCs/>
+          <w:sz w:val="24"/>
+        </w:rPr>
+        <w:t xml:space="preserve">outlier, </w:t>
+      </w:r>
+      <w:r>
+        <w:rPr>
+          <w:rFonts w:ascii="Times New Roman" w:hAnsi="Times New Roman"/>
+          <w:sz w:val="24"/>
+        </w:rPr>
+        <w:t xml:space="preserve">dan </w:t>
+      </w:r>
+      <w:proofErr w:type="spellStart"/>
+      <w:r>
+        <w:rPr>
+          <w:rFonts w:ascii="Times New Roman" w:hAnsi="Times New Roman"/>
+          <w:sz w:val="24"/>
+        </w:rPr>
+        <w:t>melakukan</w:t>
+      </w:r>
+      <w:proofErr w:type="spellEnd"/>
+      <w:r>
+        <w:rPr>
+          <w:rFonts w:ascii="Times New Roman" w:hAnsi="Times New Roman"/>
+          <w:sz w:val="24"/>
+        </w:rPr>
+        <w:t xml:space="preserve"> </w:t>
+      </w:r>
+      <w:proofErr w:type="spellStart"/>
+      <w:r>
+        <w:rPr>
+          <w:rFonts w:ascii="Times New Roman" w:hAnsi="Times New Roman"/>
+          <w:sz w:val="24"/>
+        </w:rPr>
+        <w:t>perbaikan</w:t>
+      </w:r>
+      <w:proofErr w:type="spellEnd"/>
+      <w:r>
+        <w:rPr>
+          <w:rFonts w:ascii="Times New Roman" w:hAnsi="Times New Roman"/>
+          <w:sz w:val="24"/>
+        </w:rPr>
+        <w:t xml:space="preserve"> pada data-data yang </w:t>
+      </w:r>
+      <w:proofErr w:type="spellStart"/>
+      <w:r>
+        <w:rPr>
+          <w:rFonts w:ascii="Times New Roman" w:hAnsi="Times New Roman"/>
+          <w:sz w:val="24"/>
+        </w:rPr>
+        <w:t>tidak</w:t>
+      </w:r>
+      <w:proofErr w:type="spellEnd"/>
+      <w:r>
+        <w:rPr>
+          <w:rFonts w:ascii="Times New Roman" w:hAnsi="Times New Roman"/>
+          <w:sz w:val="24"/>
+        </w:rPr>
+        <w:t xml:space="preserve"> </w:t>
+      </w:r>
+      <w:proofErr w:type="spellStart"/>
+      <w:r>
+        <w:rPr>
+          <w:rFonts w:ascii="Times New Roman" w:hAnsi="Times New Roman"/>
+          <w:sz w:val="24"/>
+        </w:rPr>
+        <w:t>konsisten</w:t>
+      </w:r>
+      <w:proofErr w:type="spellEnd"/>
+      <w:r>
+        <w:rPr>
+          <w:rFonts w:ascii="Times New Roman" w:hAnsi="Times New Roman"/>
+          <w:sz w:val="24"/>
+        </w:rPr>
+        <w:t>[</w:t>
+      </w:r>
+      <w:proofErr w:type="spellStart"/>
+      <w:r>
+        <w:rPr>
+          <w:rFonts w:ascii="Times New Roman" w:hAnsi="Times New Roman"/>
+          <w:sz w:val="24"/>
+        </w:rPr>
+        <w:t>buku</w:t>
+      </w:r>
+      <w:proofErr w:type="spellEnd"/>
+      <w:r>
+        <w:rPr>
+          <w:rFonts w:ascii="Times New Roman" w:hAnsi="Times New Roman"/>
+          <w:sz w:val="24"/>
+        </w:rPr>
+        <w:t>].</w:t>
+      </w:r>
+    </w:p>
+    <w:p>
+      <w:pPr>
+        <w:rPr>
+          <w:rFonts w:ascii="Times New Roman" w:hAnsi="Times New Roman"/>
+          <w:sz w:val="24"/>
+        </w:rPr>
+      </w:pPr>
     </w:p>
     <w:p>
       <w:pPr>
@@ -24309,11 +24955,645 @@
     </w:p>
     <w:p>
       <w:pPr>
-        <w:rPr>
-          <w:rFonts w:ascii="Times New Roman" w:hAnsi="Times New Roman"/>
-          <w:sz w:val="24"/>
-        </w:rPr>
-      </w:pPr>
+        <w:spacing w:after="200"/>
+        <w:jc w:val="both"/>
+        <w:rPr>
+          <w:rFonts w:ascii="Times New Roman" w:hAnsi="Times New Roman"/>
+          <w:color w:val="auto"/>
+          <w:sz w:val="24"/>
+          <w:lang w:val="en-ID"/>
+        </w:rPr>
+      </w:pPr>
+      <w:r>
+        <w:rPr>
+          <w:rFonts w:ascii="Times New Roman" w:hAnsi="Times New Roman"/>
+          <w:i/>
+          <w:iCs/>
+          <w:sz w:val="24"/>
+          <w:lang w:val="en-ID"/>
+        </w:rPr>
+        <w:t>Case folding</w:t>
+      </w:r>
+      <w:r>
+        <w:rPr>
+          <w:rFonts w:ascii="Times New Roman" w:hAnsi="Times New Roman"/>
+          <w:sz w:val="24"/>
+          <w:lang w:val="en-ID"/>
+        </w:rPr>
+        <w:t xml:space="preserve"> </w:t>
+      </w:r>
+      <w:proofErr w:type="spellStart"/>
+      <w:r>
+        <w:rPr>
+          <w:rFonts w:ascii="Times New Roman" w:hAnsi="Times New Roman"/>
+          <w:sz w:val="24"/>
+          <w:lang w:val="en-ID"/>
+        </w:rPr>
+        <w:t>merupakan</w:t>
+      </w:r>
+      <w:proofErr w:type="spellEnd"/>
+      <w:r>
+        <w:rPr>
+          <w:rFonts w:ascii="Times New Roman" w:hAnsi="Times New Roman"/>
+          <w:sz w:val="24"/>
+          <w:lang w:val="en-ID"/>
+        </w:rPr>
+        <w:t xml:space="preserve"> proses yang </w:t>
+      </w:r>
+      <w:proofErr w:type="spellStart"/>
+      <w:r>
+        <w:rPr>
+          <w:rFonts w:ascii="Times New Roman" w:hAnsi="Times New Roman"/>
+          <w:sz w:val="24"/>
+          <w:lang w:val="en-ID"/>
+        </w:rPr>
+        <w:t>dilakukan</w:t>
+      </w:r>
+      <w:proofErr w:type="spellEnd"/>
+      <w:r>
+        <w:rPr>
+          <w:rFonts w:ascii="Times New Roman" w:hAnsi="Times New Roman"/>
+          <w:sz w:val="24"/>
+          <w:lang w:val="en-ID"/>
+        </w:rPr>
+        <w:t xml:space="preserve"> </w:t>
+      </w:r>
+      <w:proofErr w:type="spellStart"/>
+      <w:r>
+        <w:rPr>
+          <w:rFonts w:ascii="Times New Roman" w:hAnsi="Times New Roman"/>
+          <w:sz w:val="24"/>
+          <w:lang w:val="en-ID"/>
+        </w:rPr>
+        <w:t>untuk</w:t>
+      </w:r>
+      <w:proofErr w:type="spellEnd"/>
+      <w:r>
+        <w:rPr>
+          <w:rFonts w:ascii="Times New Roman" w:hAnsi="Times New Roman"/>
+          <w:sz w:val="24"/>
+          <w:lang w:val="en-ID"/>
+        </w:rPr>
+        <w:t xml:space="preserve"> </w:t>
+      </w:r>
+      <w:proofErr w:type="spellStart"/>
+      <w:r>
+        <w:rPr>
+          <w:rFonts w:ascii="Times New Roman" w:hAnsi="Times New Roman"/>
+          <w:sz w:val="24"/>
+          <w:lang w:val="en-ID"/>
+        </w:rPr>
+        <w:t>menyeragamkan</w:t>
+      </w:r>
+      <w:proofErr w:type="spellEnd"/>
+      <w:r>
+        <w:rPr>
+          <w:rFonts w:ascii="Times New Roman" w:hAnsi="Times New Roman"/>
+          <w:sz w:val="24"/>
+          <w:lang w:val="en-ID"/>
+        </w:rPr>
+        <w:t xml:space="preserve"> </w:t>
+      </w:r>
+      <w:proofErr w:type="spellStart"/>
+      <w:r>
+        <w:rPr>
+          <w:rFonts w:ascii="Times New Roman" w:hAnsi="Times New Roman"/>
+          <w:sz w:val="24"/>
+          <w:lang w:val="en-ID"/>
+        </w:rPr>
+        <w:t>karakter</w:t>
+      </w:r>
+      <w:proofErr w:type="spellEnd"/>
+      <w:r>
+        <w:rPr>
+          <w:rFonts w:ascii="Times New Roman" w:hAnsi="Times New Roman"/>
+          <w:sz w:val="24"/>
+          <w:lang w:val="en-ID"/>
+        </w:rPr>
+        <w:t xml:space="preserve"> pada data. Proses </w:t>
+      </w:r>
+      <w:r>
+        <w:rPr>
+          <w:rFonts w:ascii="Times New Roman" w:hAnsi="Times New Roman"/>
+          <w:i/>
+          <w:iCs/>
+          <w:sz w:val="24"/>
+          <w:lang w:val="en-ID"/>
+        </w:rPr>
+        <w:t>case folding</w:t>
+      </w:r>
+      <w:r>
+        <w:rPr>
+          <w:rFonts w:ascii="Times New Roman" w:hAnsi="Times New Roman"/>
+          <w:sz w:val="24"/>
+          <w:lang w:val="en-ID"/>
+        </w:rPr>
+        <w:t xml:space="preserve"> </w:t>
+      </w:r>
+      <w:proofErr w:type="spellStart"/>
+      <w:r>
+        <w:rPr>
+          <w:rFonts w:ascii="Times New Roman" w:hAnsi="Times New Roman"/>
+          <w:sz w:val="24"/>
+          <w:lang w:val="en-ID"/>
+        </w:rPr>
+        <w:t>adalah</w:t>
+      </w:r>
+      <w:proofErr w:type="spellEnd"/>
+      <w:r>
+        <w:rPr>
+          <w:rFonts w:ascii="Times New Roman" w:hAnsi="Times New Roman"/>
+          <w:sz w:val="24"/>
+          <w:lang w:val="en-ID"/>
+        </w:rPr>
+        <w:t xml:space="preserve"> proses </w:t>
+      </w:r>
+      <w:proofErr w:type="spellStart"/>
+      <w:r>
+        <w:rPr>
+          <w:rFonts w:ascii="Times New Roman" w:hAnsi="Times New Roman"/>
+          <w:sz w:val="24"/>
+          <w:lang w:val="en-ID"/>
+        </w:rPr>
+        <w:t>mengubah</w:t>
+      </w:r>
+      <w:proofErr w:type="spellEnd"/>
+      <w:r>
+        <w:rPr>
+          <w:rFonts w:ascii="Times New Roman" w:hAnsi="Times New Roman"/>
+          <w:sz w:val="24"/>
+          <w:lang w:val="en-ID"/>
+        </w:rPr>
+        <w:t xml:space="preserve"> </w:t>
+      </w:r>
+      <w:proofErr w:type="spellStart"/>
+      <w:r>
+        <w:rPr>
+          <w:rFonts w:ascii="Times New Roman" w:hAnsi="Times New Roman"/>
+          <w:sz w:val="24"/>
+          <w:lang w:val="en-ID"/>
+        </w:rPr>
+        <w:t>seluruh</w:t>
+      </w:r>
+      <w:proofErr w:type="spellEnd"/>
+      <w:r>
+        <w:rPr>
+          <w:rFonts w:ascii="Times New Roman" w:hAnsi="Times New Roman"/>
+          <w:sz w:val="24"/>
+          <w:lang w:val="en-ID"/>
+        </w:rPr>
+        <w:t xml:space="preserve"> </w:t>
+      </w:r>
+      <w:proofErr w:type="spellStart"/>
+      <w:r>
+        <w:rPr>
+          <w:rFonts w:ascii="Times New Roman" w:hAnsi="Times New Roman"/>
+          <w:sz w:val="24"/>
+          <w:lang w:val="en-ID"/>
+        </w:rPr>
+        <w:t>huruf</w:t>
+      </w:r>
+      <w:proofErr w:type="spellEnd"/>
+      <w:r>
+        <w:rPr>
+          <w:rFonts w:ascii="Times New Roman" w:hAnsi="Times New Roman"/>
+          <w:sz w:val="24"/>
+          <w:lang w:val="en-ID"/>
+        </w:rPr>
+        <w:t xml:space="preserve"> </w:t>
+      </w:r>
+      <w:proofErr w:type="spellStart"/>
+      <w:r>
+        <w:rPr>
+          <w:rFonts w:ascii="Times New Roman" w:hAnsi="Times New Roman"/>
+          <w:sz w:val="24"/>
+          <w:lang w:val="en-ID"/>
+        </w:rPr>
+        <w:t>menjadi</w:t>
+      </w:r>
+      <w:proofErr w:type="spellEnd"/>
+      <w:r>
+        <w:rPr>
+          <w:rFonts w:ascii="Times New Roman" w:hAnsi="Times New Roman"/>
+          <w:sz w:val="24"/>
+          <w:lang w:val="en-ID"/>
+        </w:rPr>
+        <w:t xml:space="preserve"> </w:t>
+      </w:r>
+      <w:proofErr w:type="spellStart"/>
+      <w:r>
+        <w:rPr>
+          <w:rFonts w:ascii="Times New Roman" w:hAnsi="Times New Roman"/>
+          <w:sz w:val="24"/>
+          <w:lang w:val="en-ID"/>
+        </w:rPr>
+        <w:t>huruf</w:t>
+      </w:r>
+      <w:proofErr w:type="spellEnd"/>
+      <w:r>
+        <w:rPr>
+          <w:rFonts w:ascii="Times New Roman" w:hAnsi="Times New Roman"/>
+          <w:sz w:val="24"/>
+          <w:lang w:val="en-ID"/>
+        </w:rPr>
+        <w:t xml:space="preserve"> </w:t>
+      </w:r>
+      <w:proofErr w:type="spellStart"/>
+      <w:r>
+        <w:rPr>
+          <w:rFonts w:ascii="Times New Roman" w:hAnsi="Times New Roman"/>
+          <w:sz w:val="24"/>
+          <w:lang w:val="en-ID"/>
+        </w:rPr>
+        <w:t>kecil</w:t>
+      </w:r>
+      <w:proofErr w:type="spellEnd"/>
+      <w:r>
+        <w:rPr>
+          <w:rFonts w:ascii="Times New Roman" w:hAnsi="Times New Roman"/>
+          <w:sz w:val="24"/>
+          <w:lang w:val="en-ID"/>
+        </w:rPr>
+        <w:t xml:space="preserve">. Pada proses </w:t>
+      </w:r>
+      <w:proofErr w:type="spellStart"/>
+      <w:r>
+        <w:rPr>
+          <w:rFonts w:ascii="Times New Roman" w:hAnsi="Times New Roman"/>
+          <w:sz w:val="24"/>
+          <w:lang w:val="en-ID"/>
+        </w:rPr>
+        <w:t>ini</w:t>
+      </w:r>
+      <w:proofErr w:type="spellEnd"/>
+      <w:r>
+        <w:rPr>
+          <w:rFonts w:ascii="Times New Roman" w:hAnsi="Times New Roman"/>
+          <w:sz w:val="24"/>
+          <w:lang w:val="en-ID"/>
+        </w:rPr>
+        <w:t xml:space="preserve"> </w:t>
+      </w:r>
+      <w:proofErr w:type="spellStart"/>
+      <w:r>
+        <w:rPr>
+          <w:rFonts w:ascii="Times New Roman" w:hAnsi="Times New Roman"/>
+          <w:sz w:val="24"/>
+          <w:lang w:val="en-ID"/>
+        </w:rPr>
+        <w:t>karakter-karakter</w:t>
+      </w:r>
+      <w:proofErr w:type="spellEnd"/>
+      <w:r>
+        <w:rPr>
+          <w:rFonts w:ascii="Times New Roman" w:hAnsi="Times New Roman"/>
+          <w:sz w:val="24"/>
+          <w:lang w:val="en-ID"/>
+        </w:rPr>
+        <w:t xml:space="preserve"> ‘A’</w:t>
+      </w:r>
+      <w:proofErr w:type="gramStart"/>
+      <w:r>
+        <w:rPr>
+          <w:rFonts w:ascii="Times New Roman" w:hAnsi="Times New Roman"/>
+          <w:sz w:val="24"/>
+          <w:lang w:val="en-ID"/>
+        </w:rPr>
+        <w:t>-‘</w:t>
+      </w:r>
+      <w:proofErr w:type="gramEnd"/>
+      <w:r>
+        <w:rPr>
+          <w:rFonts w:ascii="Times New Roman" w:hAnsi="Times New Roman"/>
+          <w:sz w:val="24"/>
+          <w:lang w:val="en-ID"/>
+        </w:rPr>
+        <w:t xml:space="preserve">Z’ yang </w:t>
+      </w:r>
+      <w:proofErr w:type="spellStart"/>
+      <w:r>
+        <w:rPr>
+          <w:rFonts w:ascii="Times New Roman" w:hAnsi="Times New Roman"/>
+          <w:sz w:val="24"/>
+          <w:lang w:val="en-ID"/>
+        </w:rPr>
+        <w:t>terdapat</w:t>
+      </w:r>
+      <w:proofErr w:type="spellEnd"/>
+      <w:r>
+        <w:rPr>
+          <w:rFonts w:ascii="Times New Roman" w:hAnsi="Times New Roman"/>
+          <w:sz w:val="24"/>
+          <w:lang w:val="en-ID"/>
+        </w:rPr>
+        <w:t xml:space="preserve"> pada data </w:t>
+      </w:r>
+      <w:proofErr w:type="spellStart"/>
+      <w:r>
+        <w:rPr>
+          <w:rFonts w:ascii="Times New Roman" w:hAnsi="Times New Roman"/>
+          <w:sz w:val="24"/>
+          <w:lang w:val="en-ID"/>
+        </w:rPr>
+        <w:t>diubah</w:t>
+      </w:r>
+      <w:proofErr w:type="spellEnd"/>
+      <w:r>
+        <w:rPr>
+          <w:rFonts w:ascii="Times New Roman" w:hAnsi="Times New Roman"/>
+          <w:sz w:val="24"/>
+          <w:lang w:val="en-ID"/>
+        </w:rPr>
+        <w:t xml:space="preserve"> </w:t>
+      </w:r>
+      <w:proofErr w:type="spellStart"/>
+      <w:r>
+        <w:rPr>
+          <w:rFonts w:ascii="Times New Roman" w:hAnsi="Times New Roman"/>
+          <w:sz w:val="24"/>
+          <w:lang w:val="en-ID"/>
+        </w:rPr>
+        <w:t>kedalam</w:t>
+      </w:r>
+      <w:proofErr w:type="spellEnd"/>
+      <w:r>
+        <w:rPr>
+          <w:rFonts w:ascii="Times New Roman" w:hAnsi="Times New Roman"/>
+          <w:sz w:val="24"/>
+          <w:lang w:val="en-ID"/>
+        </w:rPr>
+        <w:t xml:space="preserve"> </w:t>
+      </w:r>
+      <w:proofErr w:type="spellStart"/>
+      <w:r>
+        <w:rPr>
+          <w:rFonts w:ascii="Times New Roman" w:hAnsi="Times New Roman"/>
+          <w:sz w:val="24"/>
+          <w:lang w:val="en-ID"/>
+        </w:rPr>
+        <w:t>karakter</w:t>
+      </w:r>
+      <w:proofErr w:type="spellEnd"/>
+      <w:r>
+        <w:rPr>
+          <w:rFonts w:ascii="Times New Roman" w:hAnsi="Times New Roman"/>
+          <w:sz w:val="24"/>
+          <w:lang w:val="en-ID"/>
+        </w:rPr>
+        <w:t xml:space="preserve"> ‘a’-‘z’. </w:t>
+      </w:r>
+      <w:proofErr w:type="spellStart"/>
+      <w:r>
+        <w:rPr>
+          <w:rFonts w:ascii="Times New Roman" w:hAnsi="Times New Roman"/>
+          <w:sz w:val="24"/>
+          <w:lang w:val="en-ID"/>
+        </w:rPr>
+        <w:t>Karakter-karakter</w:t>
+      </w:r>
+      <w:proofErr w:type="spellEnd"/>
+      <w:r>
+        <w:rPr>
+          <w:rFonts w:ascii="Times New Roman" w:hAnsi="Times New Roman"/>
+          <w:sz w:val="24"/>
+          <w:lang w:val="en-ID"/>
+        </w:rPr>
+        <w:t xml:space="preserve"> </w:t>
+      </w:r>
+      <w:proofErr w:type="spellStart"/>
+      <w:r>
+        <w:rPr>
+          <w:rFonts w:ascii="Times New Roman" w:hAnsi="Times New Roman"/>
+          <w:sz w:val="24"/>
+          <w:lang w:val="en-ID"/>
+        </w:rPr>
+        <w:t>selain</w:t>
+      </w:r>
+      <w:proofErr w:type="spellEnd"/>
+      <w:r>
+        <w:rPr>
+          <w:rFonts w:ascii="Times New Roman" w:hAnsi="Times New Roman"/>
+          <w:sz w:val="24"/>
+          <w:lang w:val="en-ID"/>
+        </w:rPr>
+        <w:t xml:space="preserve"> </w:t>
+      </w:r>
+      <w:proofErr w:type="spellStart"/>
+      <w:r>
+        <w:rPr>
+          <w:rFonts w:ascii="Times New Roman" w:hAnsi="Times New Roman"/>
+          <w:sz w:val="24"/>
+          <w:lang w:val="en-ID"/>
+        </w:rPr>
+        <w:t>huruf</w:t>
+      </w:r>
+      <w:proofErr w:type="spellEnd"/>
+      <w:r>
+        <w:rPr>
+          <w:rFonts w:ascii="Times New Roman" w:hAnsi="Times New Roman"/>
+          <w:sz w:val="24"/>
+          <w:lang w:val="en-ID"/>
+        </w:rPr>
+        <w:t xml:space="preserve"> ‘a’ </w:t>
+      </w:r>
+      <w:proofErr w:type="spellStart"/>
+      <w:r>
+        <w:rPr>
+          <w:rFonts w:ascii="Times New Roman" w:hAnsi="Times New Roman"/>
+          <w:sz w:val="24"/>
+          <w:lang w:val="en-ID"/>
+        </w:rPr>
+        <w:t>sampai</w:t>
+      </w:r>
+      <w:proofErr w:type="spellEnd"/>
+      <w:r>
+        <w:rPr>
+          <w:rFonts w:ascii="Times New Roman" w:hAnsi="Times New Roman"/>
+          <w:sz w:val="24"/>
+          <w:lang w:val="en-ID"/>
+        </w:rPr>
+        <w:t xml:space="preserve"> ‘z’ (</w:t>
+      </w:r>
+      <w:proofErr w:type="spellStart"/>
+      <w:r>
+        <w:rPr>
+          <w:rFonts w:ascii="Times New Roman" w:hAnsi="Times New Roman"/>
+          <w:sz w:val="24"/>
+          <w:lang w:val="en-ID"/>
+        </w:rPr>
+        <w:t>tanda</w:t>
+      </w:r>
+      <w:proofErr w:type="spellEnd"/>
+      <w:r>
+        <w:rPr>
+          <w:rFonts w:ascii="Times New Roman" w:hAnsi="Times New Roman"/>
+          <w:sz w:val="24"/>
+          <w:lang w:val="en-ID"/>
+        </w:rPr>
+        <w:t xml:space="preserve"> </w:t>
+      </w:r>
+      <w:proofErr w:type="spellStart"/>
+      <w:r>
+        <w:rPr>
+          <w:rFonts w:ascii="Times New Roman" w:hAnsi="Times New Roman"/>
+          <w:sz w:val="24"/>
+          <w:lang w:val="en-ID"/>
+        </w:rPr>
+        <w:t>baca</w:t>
+      </w:r>
+      <w:proofErr w:type="spellEnd"/>
+      <w:r>
+        <w:rPr>
+          <w:rFonts w:ascii="Times New Roman" w:hAnsi="Times New Roman"/>
+          <w:sz w:val="24"/>
+          <w:lang w:val="en-ID"/>
+        </w:rPr>
+        <w:t xml:space="preserve"> dan </w:t>
+      </w:r>
+      <w:proofErr w:type="spellStart"/>
+      <w:r>
+        <w:rPr>
+          <w:rFonts w:ascii="Times New Roman" w:hAnsi="Times New Roman"/>
+          <w:sz w:val="24"/>
+          <w:lang w:val="en-ID"/>
+        </w:rPr>
+        <w:t>angka-angka</w:t>
+      </w:r>
+      <w:proofErr w:type="spellEnd"/>
+      <w:r>
+        <w:rPr>
+          <w:rFonts w:ascii="Times New Roman" w:hAnsi="Times New Roman"/>
+          <w:sz w:val="24"/>
+          <w:lang w:val="en-ID"/>
+        </w:rPr>
+        <w:t xml:space="preserve">) </w:t>
+      </w:r>
+      <w:proofErr w:type="spellStart"/>
+      <w:r>
+        <w:rPr>
+          <w:rFonts w:ascii="Times New Roman" w:hAnsi="Times New Roman"/>
+          <w:sz w:val="24"/>
+          <w:lang w:val="en-ID"/>
+        </w:rPr>
+        <w:t>akan</w:t>
+      </w:r>
+      <w:proofErr w:type="spellEnd"/>
+      <w:r>
+        <w:rPr>
+          <w:rFonts w:ascii="Times New Roman" w:hAnsi="Times New Roman"/>
+          <w:sz w:val="24"/>
+          <w:lang w:val="en-ID"/>
+        </w:rPr>
+        <w:t xml:space="preserve"> </w:t>
+      </w:r>
+      <w:proofErr w:type="spellStart"/>
+      <w:r>
+        <w:rPr>
+          <w:rFonts w:ascii="Times New Roman" w:hAnsi="Times New Roman"/>
+          <w:sz w:val="24"/>
+          <w:lang w:val="en-ID"/>
+        </w:rPr>
+        <w:t>dihilangkan</w:t>
+      </w:r>
+      <w:proofErr w:type="spellEnd"/>
+      <w:r>
+        <w:rPr>
+          <w:rFonts w:ascii="Times New Roman" w:hAnsi="Times New Roman"/>
+          <w:sz w:val="24"/>
+          <w:lang w:val="en-ID"/>
+        </w:rPr>
+        <w:t xml:space="preserve"> </w:t>
+      </w:r>
+      <w:proofErr w:type="spellStart"/>
+      <w:r>
+        <w:rPr>
+          <w:rFonts w:ascii="Times New Roman" w:hAnsi="Times New Roman"/>
+          <w:sz w:val="24"/>
+          <w:lang w:val="en-ID"/>
+        </w:rPr>
+        <w:t>dari</w:t>
+      </w:r>
+      <w:proofErr w:type="spellEnd"/>
+      <w:r>
+        <w:rPr>
+          <w:rFonts w:ascii="Times New Roman" w:hAnsi="Times New Roman"/>
+          <w:sz w:val="24"/>
+          <w:lang w:val="en-ID"/>
+        </w:rPr>
+        <w:t xml:space="preserve"> data dan </w:t>
+      </w:r>
+      <w:proofErr w:type="spellStart"/>
+      <w:r>
+        <w:rPr>
+          <w:rFonts w:ascii="Times New Roman" w:hAnsi="Times New Roman"/>
+          <w:sz w:val="24"/>
+          <w:lang w:val="en-ID"/>
+        </w:rPr>
+        <w:t>dianggap</w:t>
+      </w:r>
+      <w:proofErr w:type="spellEnd"/>
+      <w:r>
+        <w:rPr>
+          <w:rFonts w:ascii="Times New Roman" w:hAnsi="Times New Roman"/>
+          <w:sz w:val="24"/>
+          <w:lang w:val="en-ID"/>
+        </w:rPr>
+        <w:t xml:space="preserve"> </w:t>
+      </w:r>
+      <w:proofErr w:type="spellStart"/>
+      <w:r>
+        <w:rPr>
+          <w:rFonts w:ascii="Times New Roman" w:hAnsi="Times New Roman"/>
+          <w:sz w:val="24"/>
+          <w:lang w:val="en-ID"/>
+        </w:rPr>
+        <w:t>sebagai</w:t>
+      </w:r>
+      <w:proofErr w:type="spellEnd"/>
+      <w:r>
+        <w:rPr>
+          <w:rFonts w:ascii="Times New Roman" w:hAnsi="Times New Roman"/>
+          <w:sz w:val="24"/>
+          <w:lang w:val="en-ID"/>
+        </w:rPr>
+        <w:t xml:space="preserve"> delimiter [</w:t>
+      </w:r>
+      <w:proofErr w:type="spellStart"/>
+      <w:r>
+        <w:rPr>
+          <w:rFonts w:ascii="Times New Roman" w:hAnsi="Times New Roman"/>
+          <w:sz w:val="24"/>
+          <w:lang w:val="en-ID"/>
+        </w:rPr>
+        <w:t>Fithri</w:t>
+      </w:r>
+      <w:proofErr w:type="spellEnd"/>
+      <w:r>
+        <w:rPr>
+          <w:rFonts w:ascii="Times New Roman" w:hAnsi="Times New Roman"/>
+          <w:sz w:val="24"/>
+          <w:lang w:val="en-ID"/>
+        </w:rPr>
+        <w:t xml:space="preserve"> Selva </w:t>
+      </w:r>
+      <w:proofErr w:type="spellStart"/>
+      <w:r>
+        <w:rPr>
+          <w:rFonts w:ascii="Times New Roman" w:hAnsi="Times New Roman"/>
+          <w:sz w:val="24"/>
+          <w:lang w:val="en-ID"/>
+        </w:rPr>
+        <w:t>Jumeilah</w:t>
+      </w:r>
+      <w:proofErr w:type="spellEnd"/>
+      <w:r>
+        <w:rPr>
+          <w:rFonts w:ascii="Times New Roman" w:hAnsi="Times New Roman"/>
+          <w:sz w:val="24"/>
+          <w:lang w:val="en-ID"/>
+        </w:rPr>
+        <w:t xml:space="preserve"> (2017)].</w:t>
+      </w:r>
     </w:p>
     <w:p>
       <w:pPr>
@@ -24332,6 +25612,512 @@
           <w:sz w:val="24"/>
         </w:rPr>
         <w:t>Tokenization</w:t>
+      </w:r>
+    </w:p>
+    <w:p>
+      <w:pPr>
+        <w:spacing w:after="200"/>
+        <w:jc w:val="both"/>
+        <w:rPr>
+          <w:rFonts w:ascii="Times New Roman" w:hAnsi="Times New Roman"/>
+          <w:color w:val="auto"/>
+          <w:sz w:val="24"/>
+          <w:lang w:val="en-ID"/>
+        </w:rPr>
+      </w:pPr>
+      <w:r>
+        <w:rPr>
+          <w:rFonts w:ascii="Times New Roman" w:hAnsi="Times New Roman"/>
+          <w:sz w:val="24"/>
+          <w:lang w:val="en-ID"/>
+        </w:rPr>
+        <w:t xml:space="preserve">Pada </w:t>
+      </w:r>
+      <w:proofErr w:type="spellStart"/>
+      <w:r>
+        <w:rPr>
+          <w:rFonts w:ascii="Times New Roman" w:hAnsi="Times New Roman"/>
+          <w:sz w:val="24"/>
+          <w:lang w:val="en-ID"/>
+        </w:rPr>
+        <w:t>tahap</w:t>
+      </w:r>
+      <w:proofErr w:type="spellEnd"/>
+      <w:r>
+        <w:rPr>
+          <w:rFonts w:ascii="Times New Roman" w:hAnsi="Times New Roman"/>
+          <w:sz w:val="24"/>
+          <w:lang w:val="en-ID"/>
+        </w:rPr>
+        <w:t xml:space="preserve"> </w:t>
+      </w:r>
+      <w:proofErr w:type="spellStart"/>
+      <w:r>
+        <w:rPr>
+          <w:rFonts w:ascii="Times New Roman" w:hAnsi="Times New Roman"/>
+          <w:sz w:val="24"/>
+          <w:lang w:val="en-ID"/>
+        </w:rPr>
+        <w:t>ini</w:t>
+      </w:r>
+      <w:proofErr w:type="spellEnd"/>
+      <w:r>
+        <w:rPr>
+          <w:rFonts w:ascii="Times New Roman" w:hAnsi="Times New Roman"/>
+          <w:sz w:val="24"/>
+          <w:lang w:val="en-ID"/>
+        </w:rPr>
+        <w:t xml:space="preserve"> </w:t>
+      </w:r>
+      <w:proofErr w:type="spellStart"/>
+      <w:r>
+        <w:rPr>
+          <w:rFonts w:ascii="Times New Roman" w:hAnsi="Times New Roman"/>
+          <w:sz w:val="24"/>
+          <w:lang w:val="en-ID"/>
+        </w:rPr>
+        <w:t>dilakukan</w:t>
+      </w:r>
+      <w:proofErr w:type="spellEnd"/>
+      <w:r>
+        <w:rPr>
+          <w:rFonts w:ascii="Times New Roman" w:hAnsi="Times New Roman"/>
+          <w:sz w:val="24"/>
+          <w:lang w:val="en-ID"/>
+        </w:rPr>
+        <w:t xml:space="preserve"> </w:t>
+      </w:r>
+      <w:proofErr w:type="spellStart"/>
+      <w:r>
+        <w:rPr>
+          <w:rFonts w:ascii="Times New Roman" w:hAnsi="Times New Roman"/>
+          <w:sz w:val="24"/>
+          <w:lang w:val="en-ID"/>
+        </w:rPr>
+        <w:t>pemecahan</w:t>
+      </w:r>
+      <w:proofErr w:type="spellEnd"/>
+      <w:r>
+        <w:rPr>
+          <w:rFonts w:ascii="Times New Roman" w:hAnsi="Times New Roman"/>
+          <w:sz w:val="24"/>
+          <w:lang w:val="en-ID"/>
+        </w:rPr>
+        <w:t xml:space="preserve"> </w:t>
+      </w:r>
+      <w:proofErr w:type="spellStart"/>
+      <w:r>
+        <w:rPr>
+          <w:rFonts w:ascii="Times New Roman" w:hAnsi="Times New Roman"/>
+          <w:sz w:val="24"/>
+          <w:lang w:val="en-ID"/>
+        </w:rPr>
+        <w:t>kalimat</w:t>
+      </w:r>
+      <w:proofErr w:type="spellEnd"/>
+      <w:r>
+        <w:rPr>
+          <w:rFonts w:ascii="Times New Roman" w:hAnsi="Times New Roman"/>
+          <w:sz w:val="24"/>
+          <w:lang w:val="en-ID"/>
+        </w:rPr>
+        <w:t xml:space="preserve"> </w:t>
+      </w:r>
+      <w:proofErr w:type="spellStart"/>
+      <w:r>
+        <w:rPr>
+          <w:rFonts w:ascii="Times New Roman" w:hAnsi="Times New Roman"/>
+          <w:sz w:val="24"/>
+          <w:lang w:val="en-ID"/>
+        </w:rPr>
+        <w:t>menjadi</w:t>
+      </w:r>
+      <w:proofErr w:type="spellEnd"/>
+      <w:r>
+        <w:rPr>
+          <w:rFonts w:ascii="Times New Roman" w:hAnsi="Times New Roman"/>
+          <w:sz w:val="24"/>
+          <w:lang w:val="en-ID"/>
+        </w:rPr>
+        <w:t xml:space="preserve"> kata-kata </w:t>
+      </w:r>
+      <w:proofErr w:type="spellStart"/>
+      <w:r>
+        <w:rPr>
+          <w:rFonts w:ascii="Times New Roman" w:hAnsi="Times New Roman"/>
+          <w:sz w:val="24"/>
+          <w:lang w:val="en-ID"/>
+        </w:rPr>
+        <w:t>sehingga</w:t>
+      </w:r>
+      <w:proofErr w:type="spellEnd"/>
+      <w:r>
+        <w:rPr>
+          <w:rFonts w:ascii="Times New Roman" w:hAnsi="Times New Roman"/>
+          <w:sz w:val="24"/>
+          <w:lang w:val="en-ID"/>
+        </w:rPr>
+        <w:t xml:space="preserve"> </w:t>
+      </w:r>
+      <w:proofErr w:type="spellStart"/>
+      <w:r>
+        <w:rPr>
+          <w:rFonts w:ascii="Times New Roman" w:hAnsi="Times New Roman"/>
+          <w:sz w:val="24"/>
+          <w:lang w:val="en-ID"/>
+        </w:rPr>
+        <w:t>membentuk</w:t>
+      </w:r>
+      <w:proofErr w:type="spellEnd"/>
+      <w:r>
+        <w:rPr>
+          <w:rFonts w:ascii="Times New Roman" w:hAnsi="Times New Roman"/>
+          <w:sz w:val="24"/>
+          <w:lang w:val="en-ID"/>
+        </w:rPr>
+        <w:t xml:space="preserve"> token yang </w:t>
+      </w:r>
+      <w:proofErr w:type="spellStart"/>
+      <w:r>
+        <w:rPr>
+          <w:rFonts w:ascii="Times New Roman" w:hAnsi="Times New Roman"/>
+          <w:sz w:val="24"/>
+          <w:lang w:val="en-ID"/>
+        </w:rPr>
+        <w:t>bermakna</w:t>
+      </w:r>
+      <w:proofErr w:type="spellEnd"/>
+      <w:r>
+        <w:rPr>
+          <w:rFonts w:ascii="Times New Roman" w:hAnsi="Times New Roman"/>
+          <w:sz w:val="24"/>
+          <w:lang w:val="en-ID"/>
+        </w:rPr>
+        <w:t xml:space="preserve">. Strategi </w:t>
+      </w:r>
+      <w:proofErr w:type="spellStart"/>
+      <w:r>
+        <w:rPr>
+          <w:rFonts w:ascii="Times New Roman" w:hAnsi="Times New Roman"/>
+          <w:sz w:val="24"/>
+          <w:lang w:val="en-ID"/>
+        </w:rPr>
+        <w:t>umum</w:t>
+      </w:r>
+      <w:proofErr w:type="spellEnd"/>
+      <w:r>
+        <w:rPr>
+          <w:rFonts w:ascii="Times New Roman" w:hAnsi="Times New Roman"/>
+          <w:sz w:val="24"/>
+          <w:lang w:val="en-ID"/>
+        </w:rPr>
+        <w:t xml:space="preserve"> yang </w:t>
+      </w:r>
+      <w:proofErr w:type="spellStart"/>
+      <w:r>
+        <w:rPr>
+          <w:rFonts w:ascii="Times New Roman" w:hAnsi="Times New Roman"/>
+          <w:sz w:val="24"/>
+          <w:lang w:val="en-ID"/>
+        </w:rPr>
+        <w:t>dilakukan</w:t>
+      </w:r>
+      <w:proofErr w:type="spellEnd"/>
+      <w:r>
+        <w:rPr>
+          <w:rFonts w:ascii="Times New Roman" w:hAnsi="Times New Roman"/>
+          <w:sz w:val="24"/>
+          <w:lang w:val="en-ID"/>
+        </w:rPr>
+        <w:t xml:space="preserve"> pada </w:t>
+      </w:r>
+      <w:proofErr w:type="spellStart"/>
+      <w:r>
+        <w:rPr>
+          <w:rFonts w:ascii="Times New Roman" w:hAnsi="Times New Roman"/>
+          <w:sz w:val="24"/>
+          <w:lang w:val="en-ID"/>
+        </w:rPr>
+        <w:t>tahap</w:t>
+      </w:r>
+      <w:proofErr w:type="spellEnd"/>
+      <w:r>
+        <w:rPr>
+          <w:rFonts w:ascii="Times New Roman" w:hAnsi="Times New Roman"/>
+          <w:sz w:val="24"/>
+          <w:lang w:val="en-ID"/>
+        </w:rPr>
+        <w:t xml:space="preserve"> tokenizing </w:t>
+      </w:r>
+      <w:proofErr w:type="spellStart"/>
+      <w:r>
+        <w:rPr>
+          <w:rFonts w:ascii="Times New Roman" w:hAnsi="Times New Roman"/>
+          <w:sz w:val="24"/>
+          <w:lang w:val="en-ID"/>
+        </w:rPr>
+        <w:t>adalah</w:t>
+      </w:r>
+      <w:proofErr w:type="spellEnd"/>
+      <w:r>
+        <w:rPr>
+          <w:rFonts w:ascii="Times New Roman" w:hAnsi="Times New Roman"/>
+          <w:sz w:val="24"/>
+          <w:lang w:val="en-ID"/>
+        </w:rPr>
+        <w:t xml:space="preserve"> </w:t>
+      </w:r>
+      <w:proofErr w:type="spellStart"/>
+      <w:r>
+        <w:rPr>
+          <w:rFonts w:ascii="Times New Roman" w:hAnsi="Times New Roman"/>
+          <w:sz w:val="24"/>
+          <w:lang w:val="en-ID"/>
+        </w:rPr>
+        <w:t>memotong</w:t>
+      </w:r>
+      <w:proofErr w:type="spellEnd"/>
+      <w:r>
+        <w:rPr>
+          <w:rFonts w:ascii="Times New Roman" w:hAnsi="Times New Roman"/>
+          <w:sz w:val="24"/>
+          <w:lang w:val="en-ID"/>
+        </w:rPr>
+        <w:t xml:space="preserve"> kata pada white space /</w:t>
+      </w:r>
+      <w:proofErr w:type="spellStart"/>
+      <w:r>
+        <w:rPr>
+          <w:rFonts w:ascii="Times New Roman" w:hAnsi="Times New Roman"/>
+          <w:sz w:val="24"/>
+          <w:lang w:val="en-ID"/>
+        </w:rPr>
+        <w:t>spasi</w:t>
+      </w:r>
+      <w:proofErr w:type="spellEnd"/>
+      <w:r>
+        <w:rPr>
+          <w:rFonts w:ascii="Times New Roman" w:hAnsi="Times New Roman"/>
+          <w:sz w:val="24"/>
+          <w:lang w:val="en-ID"/>
+        </w:rPr>
+        <w:t xml:space="preserve"> dan </w:t>
+      </w:r>
+      <w:proofErr w:type="spellStart"/>
+      <w:r>
+        <w:rPr>
+          <w:rFonts w:ascii="Times New Roman" w:hAnsi="Times New Roman"/>
+          <w:sz w:val="24"/>
+          <w:lang w:val="en-ID"/>
+        </w:rPr>
+        <w:t>membuang</w:t>
+      </w:r>
+      <w:proofErr w:type="spellEnd"/>
+      <w:r>
+        <w:rPr>
+          <w:rFonts w:ascii="Times New Roman" w:hAnsi="Times New Roman"/>
+          <w:sz w:val="24"/>
+          <w:lang w:val="en-ID"/>
+        </w:rPr>
+        <w:t xml:space="preserve"> </w:t>
+      </w:r>
+      <w:proofErr w:type="spellStart"/>
+      <w:r>
+        <w:rPr>
+          <w:rFonts w:ascii="Times New Roman" w:hAnsi="Times New Roman"/>
+          <w:sz w:val="24"/>
+          <w:lang w:val="en-ID"/>
+        </w:rPr>
+        <w:t>karakter</w:t>
+      </w:r>
+      <w:proofErr w:type="spellEnd"/>
+      <w:r>
+        <w:rPr>
+          <w:rFonts w:ascii="Times New Roman" w:hAnsi="Times New Roman"/>
+          <w:sz w:val="24"/>
+          <w:lang w:val="en-ID"/>
+        </w:rPr>
+        <w:t xml:space="preserve"> </w:t>
+      </w:r>
+      <w:proofErr w:type="spellStart"/>
+      <w:r>
+        <w:rPr>
+          <w:rFonts w:ascii="Times New Roman" w:hAnsi="Times New Roman"/>
+          <w:sz w:val="24"/>
+          <w:lang w:val="en-ID"/>
+        </w:rPr>
+        <w:t>tanda</w:t>
+      </w:r>
+      <w:proofErr w:type="spellEnd"/>
+      <w:r>
+        <w:rPr>
+          <w:rFonts w:ascii="Times New Roman" w:hAnsi="Times New Roman"/>
+          <w:sz w:val="24"/>
+          <w:lang w:val="en-ID"/>
+        </w:rPr>
+        <w:t xml:space="preserve"> </w:t>
+      </w:r>
+      <w:proofErr w:type="spellStart"/>
+      <w:r>
+        <w:rPr>
+          <w:rFonts w:ascii="Times New Roman" w:hAnsi="Times New Roman"/>
+          <w:sz w:val="24"/>
+          <w:lang w:val="en-ID"/>
+        </w:rPr>
+        <w:t>baca</w:t>
+      </w:r>
+      <w:proofErr w:type="spellEnd"/>
+      <w:r>
+        <w:rPr>
+          <w:rFonts w:ascii="Times New Roman" w:hAnsi="Times New Roman"/>
+          <w:sz w:val="24"/>
+          <w:lang w:val="en-ID"/>
+        </w:rPr>
+        <w:t xml:space="preserve">. </w:t>
+      </w:r>
+      <w:proofErr w:type="spellStart"/>
+      <w:r>
+        <w:rPr>
+          <w:rFonts w:ascii="Times New Roman" w:hAnsi="Times New Roman"/>
+          <w:sz w:val="24"/>
+          <w:lang w:val="en-ID"/>
+        </w:rPr>
+        <w:t>Tahap</w:t>
+      </w:r>
+      <w:proofErr w:type="spellEnd"/>
+      <w:r>
+        <w:rPr>
+          <w:rFonts w:ascii="Times New Roman" w:hAnsi="Times New Roman"/>
+          <w:sz w:val="24"/>
+          <w:lang w:val="en-ID"/>
+        </w:rPr>
+        <w:t xml:space="preserve"> tokenizing </w:t>
+      </w:r>
+      <w:proofErr w:type="spellStart"/>
+      <w:r>
+        <w:rPr>
+          <w:rFonts w:ascii="Times New Roman" w:hAnsi="Times New Roman"/>
+          <w:sz w:val="24"/>
+          <w:lang w:val="en-ID"/>
+        </w:rPr>
+        <w:t>membagi</w:t>
+      </w:r>
+      <w:proofErr w:type="spellEnd"/>
+      <w:r>
+        <w:rPr>
+          <w:rFonts w:ascii="Times New Roman" w:hAnsi="Times New Roman"/>
+          <w:sz w:val="24"/>
+          <w:lang w:val="en-ID"/>
+        </w:rPr>
+        <w:t xml:space="preserve"> </w:t>
+      </w:r>
+      <w:proofErr w:type="spellStart"/>
+      <w:r>
+        <w:rPr>
+          <w:rFonts w:ascii="Times New Roman" w:hAnsi="Times New Roman"/>
+          <w:sz w:val="24"/>
+          <w:lang w:val="en-ID"/>
+        </w:rPr>
+        <w:t>urutan</w:t>
+      </w:r>
+      <w:proofErr w:type="spellEnd"/>
+      <w:r>
+        <w:rPr>
+          <w:rFonts w:ascii="Times New Roman" w:hAnsi="Times New Roman"/>
+          <w:sz w:val="24"/>
+          <w:lang w:val="en-ID"/>
+        </w:rPr>
+        <w:t xml:space="preserve"> </w:t>
+      </w:r>
+      <w:proofErr w:type="spellStart"/>
+      <w:r>
+        <w:rPr>
+          <w:rFonts w:ascii="Times New Roman" w:hAnsi="Times New Roman"/>
+          <w:sz w:val="24"/>
+          <w:lang w:val="en-ID"/>
+        </w:rPr>
+        <w:t>karakter</w:t>
+      </w:r>
+      <w:proofErr w:type="spellEnd"/>
+      <w:r>
+        <w:rPr>
+          <w:rFonts w:ascii="Times New Roman" w:hAnsi="Times New Roman"/>
+          <w:sz w:val="24"/>
+          <w:lang w:val="en-ID"/>
+        </w:rPr>
+        <w:t xml:space="preserve"> </w:t>
+      </w:r>
+      <w:proofErr w:type="spellStart"/>
+      <w:r>
+        <w:rPr>
+          <w:rFonts w:ascii="Times New Roman" w:hAnsi="Times New Roman"/>
+          <w:sz w:val="24"/>
+          <w:lang w:val="en-ID"/>
+        </w:rPr>
+        <w:t>menjadi</w:t>
+      </w:r>
+      <w:proofErr w:type="spellEnd"/>
+      <w:r>
+        <w:rPr>
+          <w:rFonts w:ascii="Times New Roman" w:hAnsi="Times New Roman"/>
+          <w:sz w:val="24"/>
+          <w:lang w:val="en-ID"/>
+        </w:rPr>
+        <w:t xml:space="preserve"> </w:t>
+      </w:r>
+      <w:proofErr w:type="spellStart"/>
+      <w:r>
+        <w:rPr>
+          <w:rFonts w:ascii="Times New Roman" w:hAnsi="Times New Roman"/>
+          <w:sz w:val="24"/>
+          <w:lang w:val="en-ID"/>
+        </w:rPr>
+        <w:t>kalimat</w:t>
+      </w:r>
+      <w:proofErr w:type="spellEnd"/>
+      <w:r>
+        <w:rPr>
+          <w:rFonts w:ascii="Times New Roman" w:hAnsi="Times New Roman"/>
+          <w:sz w:val="24"/>
+          <w:lang w:val="en-ID"/>
+        </w:rPr>
+        <w:t xml:space="preserve"> dan </w:t>
+      </w:r>
+      <w:proofErr w:type="spellStart"/>
+      <w:r>
+        <w:rPr>
+          <w:rFonts w:ascii="Times New Roman" w:hAnsi="Times New Roman"/>
+          <w:sz w:val="24"/>
+          <w:lang w:val="en-ID"/>
+        </w:rPr>
+        <w:t>kalimat</w:t>
+      </w:r>
+      <w:proofErr w:type="spellEnd"/>
+      <w:r>
+        <w:rPr>
+          <w:rFonts w:ascii="Times New Roman" w:hAnsi="Times New Roman"/>
+          <w:sz w:val="24"/>
+          <w:lang w:val="en-ID"/>
+        </w:rPr>
+        <w:t xml:space="preserve"> </w:t>
+      </w:r>
+      <w:proofErr w:type="spellStart"/>
+      <w:r>
+        <w:rPr>
+          <w:rFonts w:ascii="Times New Roman" w:hAnsi="Times New Roman"/>
+          <w:sz w:val="24"/>
+          <w:lang w:val="en-ID"/>
+        </w:rPr>
+        <w:t>menjadi</w:t>
+      </w:r>
+      <w:proofErr w:type="spellEnd"/>
+      <w:r>
+        <w:rPr>
+          <w:rFonts w:ascii="Times New Roman" w:hAnsi="Times New Roman"/>
+          <w:sz w:val="24"/>
+          <w:lang w:val="en-ID"/>
+        </w:rPr>
+        <w:t xml:space="preserve"> token.</w:t>
       </w:r>
     </w:p>
     <w:p>
@@ -24646,8 +26432,18 @@
           <w:b/>
           <w:sz w:val="24"/>
         </w:rPr>
-        <w:t xml:space="preserve"> Tugas</w:t>
-      </w:r>
+        <w:t xml:space="preserve"> </w:t>
+      </w:r>
+      <w:proofErr w:type="spellStart"/>
+      <w:r>
+        <w:rPr>
+          <w:rFonts w:ascii="Times New Roman" w:hAnsi="Times New Roman"/>
+          <w:b/>
+          <w:sz w:val="24"/>
+        </w:rPr>
+        <w:t>Tugas</w:t>
+      </w:r>
+      <w:proofErr w:type="spellEnd"/>
     </w:p>
     <w:p>
       <w:pPr>
@@ -24660,6 +26456,7 @@
           <w:szCs w:val="20"/>
         </w:rPr>
       </w:pPr>
+      <w:proofErr w:type="spellStart"/>
       <w:r>
         <w:rPr>
           <w:rFonts w:ascii="Times New Roman" w:hAnsi="Times New Roman"/>
@@ -24667,9 +26464,9 @@
           <w:sz w:val="20"/>
           <w:szCs w:val="20"/>
         </w:rPr>
-        <w:t xml:space="preserve">Tabel 1 </w:t>
-      </w:r>
-      <w:proofErr w:type="spellStart"/>
+        <w:t>Tabel</w:t>
+      </w:r>
+      <w:proofErr w:type="spellEnd"/>
       <w:r>
         <w:rPr>
           <w:rFonts w:ascii="Times New Roman" w:hAnsi="Times New Roman"/>
@@ -24677,9 +26474,9 @@
           <w:sz w:val="20"/>
           <w:szCs w:val="20"/>
         </w:rPr>
-        <w:t>Pembagian</w:t>
-      </w:r>
-      <w:proofErr w:type="spellEnd"/>
+        <w:t xml:space="preserve"> 1 </w:t>
+      </w:r>
+      <w:proofErr w:type="spellStart"/>
       <w:r>
         <w:rPr>
           <w:rFonts w:ascii="Times New Roman" w:hAnsi="Times New Roman"/>
@@ -24687,8 +26484,29 @@
           <w:sz w:val="20"/>
           <w:szCs w:val="20"/>
         </w:rPr>
-        <w:t xml:space="preserve"> Tugas</w:t>
-      </w:r>
+        <w:t>Pembagian</w:t>
+      </w:r>
+      <w:proofErr w:type="spellEnd"/>
+      <w:r>
+        <w:rPr>
+          <w:rFonts w:ascii="Times New Roman" w:hAnsi="Times New Roman"/>
+          <w:color w:val="000000"/>
+          <w:sz w:val="20"/>
+          <w:szCs w:val="20"/>
+        </w:rPr>
+        <w:t xml:space="preserve"> </w:t>
+      </w:r>
+      <w:proofErr w:type="spellStart"/>
+      <w:r>
+        <w:rPr>
+          <w:rFonts w:ascii="Times New Roman" w:hAnsi="Times New Roman"/>
+          <w:color w:val="000000"/>
+          <w:sz w:val="20"/>
+          <w:szCs w:val="20"/>
+        </w:rPr>
+        <w:t>Tugas</w:t>
+      </w:r>
+      <w:proofErr w:type="spellEnd"/>
     </w:p>
     <w:tbl>
       <w:tblPr>
@@ -24992,13 +26810,23 @@
                 <w:sz w:val="24"/>
               </w:rPr>
             </w:pPr>
+            <w:proofErr w:type="spellStart"/>
             <w:r>
               <w:rPr>
                 <w:rFonts w:ascii="Times New Roman" w:hAnsi="Times New Roman"/>
                 <w:color w:val="000000"/>
                 <w:sz w:val="24"/>
               </w:rPr>
-              <w:t xml:space="preserve">Alda G M </w:t>
+              <w:t>Alda</w:t>
+            </w:r>
+            <w:proofErr w:type="spellEnd"/>
+            <w:r>
+              <w:rPr>
+                <w:rFonts w:ascii="Times New Roman" w:hAnsi="Times New Roman"/>
+                <w:color w:val="000000"/>
+                <w:sz w:val="24"/>
+              </w:rPr>
+              <w:t xml:space="preserve"> G M </w:t>
             </w:r>
             <w:proofErr w:type="spellStart"/>
             <w:r>
@@ -25723,6 +27551,7 @@
           <w:sz w:val="24"/>
         </w:rPr>
       </w:pPr>
+      <w:proofErr w:type="spellStart"/>
       <w:r>
         <w:rPr>
           <w:rFonts w:ascii="Times New Roman" w:hAnsi="Times New Roman"/>
@@ -25732,6 +27561,7 @@
         </w:rPr>
         <w:t>Jadwal</w:t>
       </w:r>
+      <w:proofErr w:type="spellEnd"/>
       <w:r>
         <w:rPr>
           <w:rFonts w:ascii="Times New Roman" w:hAnsi="Times New Roman"/>
@@ -25771,6 +27601,7 @@
           <w:szCs w:val="20"/>
         </w:rPr>
       </w:pPr>
+      <w:proofErr w:type="spellStart"/>
       <w:r>
         <w:rPr>
           <w:rFonts w:ascii="Times New Roman" w:hAnsi="Times New Roman"/>
@@ -25778,7 +27609,37 @@
           <w:sz w:val="20"/>
           <w:szCs w:val="20"/>
         </w:rPr>
-        <w:t xml:space="preserve">Tabel 2 Jadwal </w:t>
+        <w:t>Tabel</w:t>
+      </w:r>
+      <w:proofErr w:type="spellEnd"/>
+      <w:r>
+        <w:rPr>
+          <w:rFonts w:ascii="Times New Roman" w:hAnsi="Times New Roman"/>
+          <w:color w:val="000000"/>
+          <w:sz w:val="20"/>
+          <w:szCs w:val="20"/>
+        </w:rPr>
+        <w:t xml:space="preserve"> 2 </w:t>
+      </w:r>
+      <w:proofErr w:type="spellStart"/>
+      <w:r>
+        <w:rPr>
+          <w:rFonts w:ascii="Times New Roman" w:hAnsi="Times New Roman"/>
+          <w:color w:val="000000"/>
+          <w:sz w:val="20"/>
+          <w:szCs w:val="20"/>
+        </w:rPr>
+        <w:t>Jadwal</w:t>
+      </w:r>
+      <w:proofErr w:type="spellEnd"/>
+      <w:r>
+        <w:rPr>
+          <w:rFonts w:ascii="Times New Roman" w:hAnsi="Times New Roman"/>
+          <w:color w:val="000000"/>
+          <w:sz w:val="20"/>
+          <w:szCs w:val="20"/>
+        </w:rPr>
+        <w:t xml:space="preserve"> </w:t>
       </w:r>
       <w:proofErr w:type="spellStart"/>
       <w:r>
@@ -26185,7 +28046,25 @@
                 <w:color w:val="000000"/>
                 <w:sz w:val="24"/>
               </w:rPr>
-              <w:t xml:space="preserve"> Latar </w:t>
+              <w:t xml:space="preserve"> </w:t>
+            </w:r>
+            <w:proofErr w:type="spellStart"/>
+            <w:r>
+              <w:rPr>
+                <w:rFonts w:ascii="Times New Roman" w:hAnsi="Times New Roman"/>
+                <w:color w:val="000000"/>
+                <w:sz w:val="24"/>
+              </w:rPr>
+              <w:t>Latar</w:t>
+            </w:r>
+            <w:proofErr w:type="spellEnd"/>
+            <w:r>
+              <w:rPr>
+                <w:rFonts w:ascii="Times New Roman" w:hAnsi="Times New Roman"/>
+                <w:color w:val="000000"/>
+                <w:sz w:val="24"/>
+              </w:rPr>
+              <w:t xml:space="preserve"> </w:t>
             </w:r>
             <w:proofErr w:type="spellStart"/>
             <w:r>
@@ -26240,8 +28119,18 @@
                 <w:color w:val="000000"/>
                 <w:sz w:val="24"/>
               </w:rPr>
-              <w:t xml:space="preserve"> Metode</w:t>
-            </w:r>
+              <w:t xml:space="preserve"> </w:t>
+            </w:r>
+            <w:proofErr w:type="spellStart"/>
+            <w:r>
+              <w:rPr>
+                <w:rFonts w:ascii="Times New Roman" w:hAnsi="Times New Roman"/>
+                <w:color w:val="000000"/>
+                <w:sz w:val="24"/>
+              </w:rPr>
+              <w:t>Metode</w:t>
+            </w:r>
+            <w:proofErr w:type="spellEnd"/>
           </w:p>
           <w:p>
             <w:pPr>
@@ -26504,8 +28393,18 @@
                 <w:color w:val="000000"/>
                 <w:sz w:val="24"/>
               </w:rPr>
-              <w:t xml:space="preserve"> Metode</w:t>
-            </w:r>
+              <w:t xml:space="preserve"> </w:t>
+            </w:r>
+            <w:proofErr w:type="spellStart"/>
+            <w:r>
+              <w:rPr>
+                <w:rFonts w:ascii="Times New Roman" w:hAnsi="Times New Roman"/>
+                <w:color w:val="000000"/>
+                <w:sz w:val="24"/>
+              </w:rPr>
+              <w:t>Metode</w:t>
+            </w:r>
+            <w:proofErr w:type="spellEnd"/>
           </w:p>
         </w:tc>
         <w:tc>
@@ -27942,14 +29841,23 @@
                 <w:rFonts w:ascii="Times New Roman" w:hAnsi="Times New Roman"/>
                 <w:szCs w:val="22"/>
               </w:rPr>
-              <w:t xml:space="preserve"> SVM dan Doc2Vec Classification pad</w:t>
-            </w:r>
+              <w:t xml:space="preserve"> SVM dan Doc2Vec Classification pada </w:t>
+            </w:r>
+            <w:proofErr w:type="spellStart"/>
             <w:r>
               <w:rPr>
                 <w:rFonts w:ascii="Times New Roman" w:hAnsi="Times New Roman"/>
                 <w:szCs w:val="22"/>
               </w:rPr>
-              <w:t xml:space="preserve">a </w:t>
+              <w:t>Dokumen</w:t>
+            </w:r>
+            <w:proofErr w:type="spellEnd"/>
+            <w:r>
+              <w:rPr>
+                <w:rFonts w:ascii="Times New Roman" w:hAnsi="Times New Roman"/>
+                <w:szCs w:val="22"/>
+              </w:rPr>
+              <w:t xml:space="preserve"> </w:t>
             </w:r>
             <w:proofErr w:type="spellStart"/>
             <w:r>
@@ -27957,7 +29865,7 @@
                 <w:rFonts w:ascii="Times New Roman" w:hAnsi="Times New Roman"/>
                 <w:szCs w:val="22"/>
               </w:rPr>
-              <w:t>Dokumen</w:t>
+              <w:t>Berita</w:t>
             </w:r>
             <w:proofErr w:type="spellEnd"/>
             <w:r>
@@ -27965,7 +29873,7 @@
                 <w:rFonts w:ascii="Times New Roman" w:hAnsi="Times New Roman"/>
                 <w:szCs w:val="22"/>
               </w:rPr>
-              <w:t xml:space="preserve"> Berita Bahasa Indonesia," </w:t>
+              <w:t xml:space="preserve"> Bahasa Indonesia," </w:t>
             </w:r>
             <w:r>
               <w:rPr>

</xml_diff>